<commit_message>
📝 UPDATE: JICEST Paper and Kinetik Template documents
Updated JICEST Paper document and template.
Added PDF version of JICEST Paper.

🤖 Generated with [Claude Code](https://claude.com/claude-code)

Co-Authored-By: Claude <noreply@anthropic.com>
</commit_message>
<xml_diff>
--- a/luaran/Template Kinetik Mendeley - Copy.docx
+++ b/luaran/Template Kinetik Mendeley - Copy.docx
@@ -937,15 +937,7 @@
       </w:r>
       <w:r>
         <w:lastRenderedPageBreak/>
-        <w:t xml:space="preserve">categorization (4 developmental stages: ring, trophozoite, schizont, gametocyte), totaling 731 images with severe 54:1 maximum imbalance </w:t>
-      </w:r>
-      <w:proofErr w:type="gramStart"/>
-      <w:r>
-        <w:t>ratios</w:t>
-      </w:r>
-      <w:proofErr w:type="gramEnd"/>
-      <w:r>
-        <w:t>.</w:t>
+        <w:t>categorization (4 developmental stages: ring, trophozoite, schizont, gametocyte), totaling 731 images with severe 54:1 maximum imbalance ratios.</w:t>
       </w:r>
     </w:p>
     <w:p>
@@ -3328,33 +3320,11 @@
           <w:lang w:val="en-ID"/>
         </w:rPr>
       </w:pPr>
-    </w:p>
-    <w:p>
-      <w:pPr>
-        <w:pStyle w:val="Bodykinetik"/>
+      <w:r>
         <w:rPr>
           <w:lang w:val="en-ID"/>
         </w:rPr>
-      </w:pPr>
-      <w:r>
-        <w:rPr>
-          <w:lang w:val="en-ID"/>
-        </w:rPr>
-        <w:t>Figure 1 illustrates augmentation methodology visualizing seven transformation techniques (original, 90° rotation, 0.7× brightness, 1.4× contrast, 1.4× saturation, 2.0× sharpness, horizontal flip) applied to 512×</w:t>
-      </w:r>
-      <w:proofErr w:type="gramStart"/>
-      <w:r>
-        <w:rPr>
-          <w:lang w:val="en-ID"/>
-        </w:rPr>
-        <w:t>512 pixel</w:t>
-      </w:r>
-      <w:proofErr w:type="gramEnd"/>
-      <w:r>
-        <w:rPr>
-          <w:lang w:val="en-ID"/>
-        </w:rPr>
-        <w:t xml:space="preserve"> parasite crops spanning all lifecycle stages. Each row displays one class with left-to-right transformation progression, preserving diagnostic morphological signatures: compact chromatin dots (ring), amoeboid morphology with hemozoin (trophozoite), segmented multi-merozoite appearance (schizont), elongated banana morphology (gametocyte). Medical-safe augmentation enhances illumination and staining robustness while maintaining clinical diagnostic integrity [36]. Identical pipeline application to species classification preserves characteristic features: P. falciparum chromatin patterns, P. </w:t>
+        <w:t xml:space="preserve">Figure 1 illustrates augmentation methodology visualizing seven transformation techniques (original, 90° rotation, 0.7× brightness, 1.4× contrast, 1.4× saturation, 2.0× sharpness, horizontal flip) applied to 512×512 pixel parasite crops spanning all lifecycle stages. Each row displays one class with left-to-right transformation progression, preserving diagnostic morphological signatures: compact chromatin dots (ring), amoeboid morphology with hemozoin (trophozoite), segmented multi-merozoite appearance (schizont), elongated banana morphology (gametocyte). Medical-safe augmentation enhances illumination and staining robustness while maintaining clinical diagnostic integrity [36]. Identical pipeline application to species classification preserves characteristic features: P. falciparum chromatin patterns, P. </w:t>
       </w:r>
       <w:proofErr w:type="spellStart"/>
       <w:r>
@@ -3425,6 +3395,7 @@
           <w:bCs/>
           <w:lang w:val="en-ID"/>
         </w:rPr>
+        <w:lastRenderedPageBreak/>
         <w:t>2.2 Shared Classification Framework Architecture</w:t>
       </w:r>
     </w:p>
@@ -3493,35 +3464,7 @@
         <w:rPr>
           <w:lang w:val="en-ID"/>
         </w:rPr>
-        <w:t>Stage 2: Ground-Truth Crop Extraction. Direct crop extraction from expert-annotated bounding boxes (not YOLO outputs) ensures classifier training on precisely localized samples, preventing detection error propagation [18]. Standard 224×</w:t>
-      </w:r>
-      <w:proofErr w:type="gramStart"/>
-      <w:r>
-        <w:rPr>
-          <w:lang w:val="en-ID"/>
-        </w:rPr>
-        <w:t>224 pixel</w:t>
-      </w:r>
-      <w:proofErr w:type="gramEnd"/>
-      <w:r>
-        <w:rPr>
-          <w:lang w:val="en-ID"/>
-        </w:rPr>
-        <w:t xml:space="preserve"> extraction matches ImageNet-pretrained CNN input specifications [25] with 10% padding capturing surrounding erythrocyte context. Quality filtering excludes &lt;50×</w:t>
-      </w:r>
-      <w:proofErr w:type="gramStart"/>
-      <w:r>
-        <w:rPr>
-          <w:lang w:val="en-ID"/>
-        </w:rPr>
-        <w:t>50 pixel</w:t>
-      </w:r>
-      <w:proofErr w:type="gramEnd"/>
-      <w:r>
-        <w:rPr>
-          <w:lang w:val="en-ID"/>
-        </w:rPr>
-        <w:t xml:space="preserve"> crops (partial border cells) and &gt;90% background-dominated regions. Crops inherit expert species/stage labels creating clean classification datasets independent of detection performance. This approach provides three advantages: decoupled detection-classification optimization, contamination-free robust feature learning, and single-generation cross-detector crop reuse eliminating redundant computation. Post-3.5× augmentation, crop datasets contain 512 training images and 227 validation/test images per classification task.</w:t>
+        <w:t>Stage 2: Ground-Truth Crop Extraction. Direct crop extraction from expert-annotated bounding boxes (not YOLO outputs) ensures classifier training on precisely localized samples, preventing detection error propagation [18]. Standard 224×224 pixel extraction matches ImageNet-pretrained CNN input specifications [25] with 10% padding capturing surrounding erythrocyte context. Quality filtering excludes &lt;50×50 pixel crops (partial border cells) and &gt;90% background-dominated regions. Crops inherit expert species/stage labels creating clean classification datasets independent of detection performance. This approach provides three advantages: decoupled detection-classification optimization, contamination-free robust feature learning, and single-generation cross-detector crop reuse eliminating redundant computation. Post-3.5× augmentation, crop datasets contain 512 training images and 227 validation/test images per classification task.</w:t>
       </w:r>
     </w:p>
     <w:p>
@@ -3854,12 +3797,17 @@
         <w:pStyle w:val="Bodykinetik"/>
       </w:pPr>
       <w:r>
-        <w:t xml:space="preserve">All YOLO variants exceeded 90% mAP@50 across datasets, as presented in Table 2. IML Lifecycle evaluation shows YOLOv12 highest mAP@50 (94.80%), followed closely by YOLOv11 (94.57%) and YOLOv10 (92.38%). </w:t>
+        <w:t xml:space="preserve">All YOLO variants exceeded 90% mAP@50 across datasets, as presented in Table 2. IML Lifecycle evaluation shows YOLOv12 highest mAP@50 (94.80%), followed closely by YOLOv11 (94.57%) and YOLOv10 (92.38%). However, YOLOv11's superior recall (95.10% vs YOLOv12: 93.82%, YOLOv10: 91.25%) prioritizes clinical deployment </w:t>
       </w:r>
       <w:r>
         <w:lastRenderedPageBreak/>
-        <w:t>However, YOLOv11's superior recall (95.10% vs YOLOv12: 93.82%, YOLOv10: 91.25%) prioritizes clinical deployment where missed parasites outweigh false positives in consequence. Training duration spans 1.8-2.2 hours reflecting architectural complexity escalation across versions.</w:t>
-      </w:r>
+        <w:t>where missed parasites outweigh false positives in consequence. Training duration spans 1.8-2.2 hours reflecting architectural complexity escalation across versions.</w:t>
+      </w:r>
+    </w:p>
+    <w:p>
+      <w:pPr>
+        <w:pStyle w:val="Bodykinetik"/>
+      </w:pPr>
     </w:p>
     <w:tbl>
       <w:tblPr>
@@ -3883,13 +3831,13 @@
         <w:tblLook w:val="04A0" w:firstRow="1" w:lastRow="0" w:firstColumn="1" w:lastColumn="0" w:noHBand="0" w:noVBand="1"/>
       </w:tblPr>
       <w:tblGrid>
-        <w:gridCol w:w="1496"/>
-        <w:gridCol w:w="829"/>
+        <w:gridCol w:w="1838"/>
+        <w:gridCol w:w="1201"/>
         <w:gridCol w:w="718"/>
         <w:gridCol w:w="909"/>
         <w:gridCol w:w="1198"/>
-        <w:gridCol w:w="873"/>
-        <w:gridCol w:w="662"/>
+        <w:gridCol w:w="935"/>
+        <w:gridCol w:w="993"/>
       </w:tblGrid>
       <w:tr>
         <w:trPr>
@@ -3899,7 +3847,7 @@
         </w:trPr>
         <w:tc>
           <w:tcPr>
-            <w:tcW w:w="0" w:type="auto"/>
+            <w:tcW w:w="1838" w:type="dxa"/>
             <w:hideMark/>
           </w:tcPr>
           <w:p>
@@ -3920,7 +3868,7 @@
         </w:tc>
         <w:tc>
           <w:tcPr>
-            <w:tcW w:w="0" w:type="auto"/>
+            <w:tcW w:w="1201" w:type="dxa"/>
             <w:hideMark/>
           </w:tcPr>
           <w:p>
@@ -4004,7 +3952,7 @@
         </w:tc>
         <w:tc>
           <w:tcPr>
-            <w:tcW w:w="0" w:type="auto"/>
+            <w:tcW w:w="935" w:type="dxa"/>
             <w:hideMark/>
           </w:tcPr>
           <w:p>
@@ -4025,7 +3973,7 @@
         </w:tc>
         <w:tc>
           <w:tcPr>
-            <w:tcW w:w="0" w:type="auto"/>
+            <w:tcW w:w="993" w:type="dxa"/>
             <w:hideMark/>
           </w:tcPr>
           <w:p>
@@ -4053,7 +4001,7 @@
         </w:trPr>
         <w:tc>
           <w:tcPr>
-            <w:tcW w:w="0" w:type="auto"/>
+            <w:tcW w:w="1838" w:type="dxa"/>
             <w:vAlign w:val="bottom"/>
             <w:hideMark/>
           </w:tcPr>
@@ -4077,7 +4025,7 @@
         </w:tc>
         <w:tc>
           <w:tcPr>
-            <w:tcW w:w="0" w:type="auto"/>
+            <w:tcW w:w="1201" w:type="dxa"/>
             <w:vAlign w:val="bottom"/>
             <w:hideMark/>
           </w:tcPr>
@@ -4105,6 +4053,7 @@
           </w:tcPr>
           <w:p>
             <w:pPr>
+              <w:jc w:val="center"/>
               <w:rPr>
                 <w:rFonts w:ascii="Arial" w:hAnsi="Arial" w:cs="Arial"/>
                 <w:lang w:val="en-ID"/>
@@ -4127,6 +4076,7 @@
           </w:tcPr>
           <w:p>
             <w:pPr>
+              <w:jc w:val="center"/>
               <w:rPr>
                 <w:rFonts w:ascii="Arial" w:hAnsi="Arial" w:cs="Arial"/>
                 <w:lang w:val="en-ID"/>
@@ -4149,6 +4099,7 @@
           </w:tcPr>
           <w:p>
             <w:pPr>
+              <w:jc w:val="center"/>
               <w:rPr>
                 <w:rFonts w:ascii="Arial" w:hAnsi="Arial" w:cs="Arial"/>
                 <w:lang w:val="en-ID"/>
@@ -4165,12 +4116,13 @@
         </w:tc>
         <w:tc>
           <w:tcPr>
-            <w:tcW w:w="0" w:type="auto"/>
+            <w:tcW w:w="935" w:type="dxa"/>
             <w:vAlign w:val="bottom"/>
             <w:hideMark/>
           </w:tcPr>
           <w:p>
             <w:pPr>
+              <w:jc w:val="center"/>
               <w:rPr>
                 <w:rFonts w:ascii="Arial" w:hAnsi="Arial" w:cs="Arial"/>
                 <w:lang w:val="en-ID"/>
@@ -4187,12 +4139,13 @@
         </w:tc>
         <w:tc>
           <w:tcPr>
-            <w:tcW w:w="0" w:type="auto"/>
+            <w:tcW w:w="993" w:type="dxa"/>
             <w:vAlign w:val="bottom"/>
             <w:hideMark/>
           </w:tcPr>
           <w:p>
             <w:pPr>
+              <w:jc w:val="center"/>
               <w:rPr>
                 <w:rFonts w:ascii="Arial" w:hAnsi="Arial" w:cs="Arial"/>
                 <w:lang w:val="en-ID"/>
@@ -4216,7 +4169,7 @@
         </w:trPr>
         <w:tc>
           <w:tcPr>
-            <w:tcW w:w="0" w:type="auto"/>
+            <w:tcW w:w="1838" w:type="dxa"/>
             <w:vAlign w:val="bottom"/>
             <w:hideMark/>
           </w:tcPr>
@@ -4240,7 +4193,7 @@
         </w:tc>
         <w:tc>
           <w:tcPr>
-            <w:tcW w:w="0" w:type="auto"/>
+            <w:tcW w:w="1201" w:type="dxa"/>
             <w:vAlign w:val="bottom"/>
             <w:hideMark/>
           </w:tcPr>
@@ -4268,6 +4221,7 @@
           </w:tcPr>
           <w:p>
             <w:pPr>
+              <w:jc w:val="center"/>
               <w:rPr>
                 <w:rFonts w:ascii="Arial" w:hAnsi="Arial" w:cs="Arial"/>
                 <w:lang w:val="en-ID"/>
@@ -4290,6 +4244,7 @@
           </w:tcPr>
           <w:p>
             <w:pPr>
+              <w:jc w:val="center"/>
               <w:rPr>
                 <w:rFonts w:ascii="Arial" w:hAnsi="Arial" w:cs="Arial"/>
                 <w:lang w:val="en-ID"/>
@@ -4312,6 +4267,7 @@
           </w:tcPr>
           <w:p>
             <w:pPr>
+              <w:jc w:val="center"/>
               <w:rPr>
                 <w:rFonts w:ascii="Arial" w:hAnsi="Arial" w:cs="Arial"/>
                 <w:lang w:val="en-ID"/>
@@ -4328,12 +4284,13 @@
         </w:tc>
         <w:tc>
           <w:tcPr>
-            <w:tcW w:w="0" w:type="auto"/>
+            <w:tcW w:w="935" w:type="dxa"/>
             <w:vAlign w:val="bottom"/>
             <w:hideMark/>
           </w:tcPr>
           <w:p>
             <w:pPr>
+              <w:jc w:val="center"/>
               <w:rPr>
                 <w:rFonts w:ascii="Arial" w:hAnsi="Arial" w:cs="Arial"/>
                 <w:lang w:val="en-ID"/>
@@ -4350,12 +4307,13 @@
         </w:tc>
         <w:tc>
           <w:tcPr>
-            <w:tcW w:w="0" w:type="auto"/>
+            <w:tcW w:w="993" w:type="dxa"/>
             <w:vAlign w:val="bottom"/>
             <w:hideMark/>
           </w:tcPr>
           <w:p>
             <w:pPr>
+              <w:jc w:val="center"/>
               <w:rPr>
                 <w:rFonts w:ascii="Arial" w:hAnsi="Arial" w:cs="Arial"/>
                 <w:lang w:val="en-ID"/>
@@ -4379,7 +4337,7 @@
         </w:trPr>
         <w:tc>
           <w:tcPr>
-            <w:tcW w:w="0" w:type="auto"/>
+            <w:tcW w:w="1838" w:type="dxa"/>
             <w:vAlign w:val="bottom"/>
             <w:hideMark/>
           </w:tcPr>
@@ -4403,7 +4361,7 @@
         </w:tc>
         <w:tc>
           <w:tcPr>
-            <w:tcW w:w="0" w:type="auto"/>
+            <w:tcW w:w="1201" w:type="dxa"/>
             <w:vAlign w:val="bottom"/>
             <w:hideMark/>
           </w:tcPr>
@@ -4431,6 +4389,7 @@
           </w:tcPr>
           <w:p>
             <w:pPr>
+              <w:jc w:val="center"/>
               <w:rPr>
                 <w:rFonts w:ascii="Arial" w:hAnsi="Arial" w:cs="Arial"/>
                 <w:lang w:val="en-ID"/>
@@ -4453,6 +4412,7 @@
           </w:tcPr>
           <w:p>
             <w:pPr>
+              <w:jc w:val="center"/>
               <w:rPr>
                 <w:rFonts w:ascii="Arial" w:hAnsi="Arial" w:cs="Arial"/>
                 <w:lang w:val="en-ID"/>
@@ -4475,6 +4435,7 @@
           </w:tcPr>
           <w:p>
             <w:pPr>
+              <w:jc w:val="center"/>
               <w:rPr>
                 <w:rFonts w:ascii="Arial" w:hAnsi="Arial" w:cs="Arial"/>
                 <w:lang w:val="en-ID"/>
@@ -4491,12 +4452,13 @@
         </w:tc>
         <w:tc>
           <w:tcPr>
-            <w:tcW w:w="0" w:type="auto"/>
+            <w:tcW w:w="935" w:type="dxa"/>
             <w:vAlign w:val="bottom"/>
             <w:hideMark/>
           </w:tcPr>
           <w:p>
             <w:pPr>
+              <w:jc w:val="center"/>
               <w:rPr>
                 <w:rFonts w:ascii="Arial" w:hAnsi="Arial" w:cs="Arial"/>
                 <w:lang w:val="en-ID"/>
@@ -4513,12 +4475,13 @@
         </w:tc>
         <w:tc>
           <w:tcPr>
-            <w:tcW w:w="0" w:type="auto"/>
+            <w:tcW w:w="993" w:type="dxa"/>
             <w:vAlign w:val="bottom"/>
             <w:hideMark/>
           </w:tcPr>
           <w:p>
             <w:pPr>
+              <w:jc w:val="center"/>
               <w:rPr>
                 <w:rFonts w:ascii="Arial" w:hAnsi="Arial" w:cs="Arial"/>
                 <w:lang w:val="en-ID"/>
@@ -4542,7 +4505,7 @@
         </w:trPr>
         <w:tc>
           <w:tcPr>
-            <w:tcW w:w="0" w:type="auto"/>
+            <w:tcW w:w="1838" w:type="dxa"/>
             <w:vAlign w:val="bottom"/>
             <w:hideMark/>
           </w:tcPr>
@@ -4566,7 +4529,7 @@
         </w:tc>
         <w:tc>
           <w:tcPr>
-            <w:tcW w:w="0" w:type="auto"/>
+            <w:tcW w:w="1201" w:type="dxa"/>
             <w:vAlign w:val="bottom"/>
             <w:hideMark/>
           </w:tcPr>
@@ -4594,6 +4557,7 @@
           </w:tcPr>
           <w:p>
             <w:pPr>
+              <w:jc w:val="center"/>
               <w:rPr>
                 <w:rFonts w:ascii="Arial" w:hAnsi="Arial" w:cs="Arial"/>
                 <w:lang w:val="en-ID"/>
@@ -4616,6 +4580,7 @@
           </w:tcPr>
           <w:p>
             <w:pPr>
+              <w:jc w:val="center"/>
               <w:rPr>
                 <w:rFonts w:ascii="Arial" w:hAnsi="Arial" w:cs="Arial"/>
                 <w:lang w:val="en-ID"/>
@@ -4638,6 +4603,7 @@
           </w:tcPr>
           <w:p>
             <w:pPr>
+              <w:jc w:val="center"/>
               <w:rPr>
                 <w:rFonts w:ascii="Arial" w:hAnsi="Arial" w:cs="Arial"/>
                 <w:lang w:val="en-ID"/>
@@ -4654,12 +4620,13 @@
         </w:tc>
         <w:tc>
           <w:tcPr>
-            <w:tcW w:w="0" w:type="auto"/>
+            <w:tcW w:w="935" w:type="dxa"/>
             <w:vAlign w:val="bottom"/>
             <w:hideMark/>
           </w:tcPr>
           <w:p>
             <w:pPr>
+              <w:jc w:val="center"/>
               <w:rPr>
                 <w:rFonts w:ascii="Arial" w:hAnsi="Arial" w:cs="Arial"/>
                 <w:lang w:val="en-ID"/>
@@ -4676,12 +4643,13 @@
         </w:tc>
         <w:tc>
           <w:tcPr>
-            <w:tcW w:w="0" w:type="auto"/>
+            <w:tcW w:w="993" w:type="dxa"/>
             <w:vAlign w:val="bottom"/>
             <w:hideMark/>
           </w:tcPr>
           <w:p>
             <w:pPr>
+              <w:jc w:val="center"/>
               <w:rPr>
                 <w:rFonts w:ascii="Arial" w:hAnsi="Arial" w:cs="Arial"/>
                 <w:lang w:val="en-ID"/>
@@ -4705,7 +4673,7 @@
         </w:trPr>
         <w:tc>
           <w:tcPr>
-            <w:tcW w:w="0" w:type="auto"/>
+            <w:tcW w:w="1838" w:type="dxa"/>
             <w:vAlign w:val="bottom"/>
             <w:hideMark/>
           </w:tcPr>
@@ -4729,7 +4697,7 @@
         </w:tc>
         <w:tc>
           <w:tcPr>
-            <w:tcW w:w="0" w:type="auto"/>
+            <w:tcW w:w="1201" w:type="dxa"/>
             <w:vAlign w:val="bottom"/>
             <w:hideMark/>
           </w:tcPr>
@@ -4757,6 +4725,7 @@
           </w:tcPr>
           <w:p>
             <w:pPr>
+              <w:jc w:val="center"/>
               <w:rPr>
                 <w:rFonts w:ascii="Arial" w:hAnsi="Arial" w:cs="Arial"/>
                 <w:lang w:val="en-ID"/>
@@ -4779,6 +4748,7 @@
           </w:tcPr>
           <w:p>
             <w:pPr>
+              <w:jc w:val="center"/>
               <w:rPr>
                 <w:rFonts w:ascii="Arial" w:hAnsi="Arial" w:cs="Arial"/>
                 <w:lang w:val="en-ID"/>
@@ -4801,6 +4771,7 @@
           </w:tcPr>
           <w:p>
             <w:pPr>
+              <w:jc w:val="center"/>
               <w:rPr>
                 <w:rFonts w:ascii="Arial" w:hAnsi="Arial" w:cs="Arial"/>
                 <w:lang w:val="en-ID"/>
@@ -4817,12 +4788,13 @@
         </w:tc>
         <w:tc>
           <w:tcPr>
-            <w:tcW w:w="0" w:type="auto"/>
+            <w:tcW w:w="935" w:type="dxa"/>
             <w:vAlign w:val="bottom"/>
             <w:hideMark/>
           </w:tcPr>
           <w:p>
             <w:pPr>
+              <w:jc w:val="center"/>
               <w:rPr>
                 <w:rFonts w:ascii="Arial" w:hAnsi="Arial" w:cs="Arial"/>
                 <w:lang w:val="en-ID"/>
@@ -4839,12 +4811,13 @@
         </w:tc>
         <w:tc>
           <w:tcPr>
-            <w:tcW w:w="0" w:type="auto"/>
+            <w:tcW w:w="993" w:type="dxa"/>
             <w:vAlign w:val="bottom"/>
             <w:hideMark/>
           </w:tcPr>
           <w:p>
             <w:pPr>
+              <w:jc w:val="center"/>
               <w:rPr>
                 <w:rFonts w:ascii="Arial" w:hAnsi="Arial" w:cs="Arial"/>
                 <w:lang w:val="en-ID"/>
@@ -4868,7 +4841,7 @@
         </w:trPr>
         <w:tc>
           <w:tcPr>
-            <w:tcW w:w="0" w:type="auto"/>
+            <w:tcW w:w="1838" w:type="dxa"/>
             <w:vAlign w:val="bottom"/>
             <w:hideMark/>
           </w:tcPr>
@@ -4892,7 +4865,7 @@
         </w:tc>
         <w:tc>
           <w:tcPr>
-            <w:tcW w:w="0" w:type="auto"/>
+            <w:tcW w:w="1201" w:type="dxa"/>
             <w:vAlign w:val="bottom"/>
             <w:hideMark/>
           </w:tcPr>
@@ -4920,6 +4893,7 @@
           </w:tcPr>
           <w:p>
             <w:pPr>
+              <w:jc w:val="center"/>
               <w:rPr>
                 <w:rFonts w:ascii="Arial" w:hAnsi="Arial" w:cs="Arial"/>
                 <w:lang w:val="en-ID"/>
@@ -4942,6 +4916,7 @@
           </w:tcPr>
           <w:p>
             <w:pPr>
+              <w:jc w:val="center"/>
               <w:rPr>
                 <w:rFonts w:ascii="Arial" w:hAnsi="Arial" w:cs="Arial"/>
                 <w:lang w:val="en-ID"/>
@@ -4964,6 +4939,7 @@
           </w:tcPr>
           <w:p>
             <w:pPr>
+              <w:jc w:val="center"/>
               <w:rPr>
                 <w:rFonts w:ascii="Arial" w:hAnsi="Arial" w:cs="Arial"/>
                 <w:lang w:val="en-ID"/>
@@ -4980,12 +4956,13 @@
         </w:tc>
         <w:tc>
           <w:tcPr>
-            <w:tcW w:w="0" w:type="auto"/>
+            <w:tcW w:w="935" w:type="dxa"/>
             <w:vAlign w:val="bottom"/>
             <w:hideMark/>
           </w:tcPr>
           <w:p>
             <w:pPr>
+              <w:jc w:val="center"/>
               <w:rPr>
                 <w:rFonts w:ascii="Arial" w:hAnsi="Arial" w:cs="Arial"/>
                 <w:lang w:val="en-ID"/>
@@ -5002,12 +4979,13 @@
         </w:tc>
         <w:tc>
           <w:tcPr>
-            <w:tcW w:w="0" w:type="auto"/>
+            <w:tcW w:w="993" w:type="dxa"/>
             <w:vAlign w:val="bottom"/>
             <w:hideMark/>
           </w:tcPr>
           <w:p>
             <w:pPr>
+              <w:jc w:val="center"/>
               <w:rPr>
                 <w:rFonts w:ascii="Arial" w:hAnsi="Arial" w:cs="Arial"/>
                 <w:lang w:val="en-ID"/>
@@ -5031,7 +5009,7 @@
         </w:trPr>
         <w:tc>
           <w:tcPr>
-            <w:tcW w:w="0" w:type="auto"/>
+            <w:tcW w:w="1838" w:type="dxa"/>
             <w:vAlign w:val="bottom"/>
             <w:hideMark/>
           </w:tcPr>
@@ -5055,7 +5033,7 @@
         </w:tc>
         <w:tc>
           <w:tcPr>
-            <w:tcW w:w="0" w:type="auto"/>
+            <w:tcW w:w="1201" w:type="dxa"/>
             <w:vAlign w:val="bottom"/>
             <w:hideMark/>
           </w:tcPr>
@@ -5083,6 +5061,7 @@
           </w:tcPr>
           <w:p>
             <w:pPr>
+              <w:jc w:val="center"/>
               <w:rPr>
                 <w:rFonts w:ascii="Arial" w:hAnsi="Arial" w:cs="Arial"/>
                 <w:lang w:val="en-ID"/>
@@ -5105,6 +5084,7 @@
           </w:tcPr>
           <w:p>
             <w:pPr>
+              <w:jc w:val="center"/>
               <w:rPr>
                 <w:rFonts w:ascii="Arial" w:hAnsi="Arial" w:cs="Arial"/>
                 <w:lang w:val="en-ID"/>
@@ -5127,6 +5107,7 @@
           </w:tcPr>
           <w:p>
             <w:pPr>
+              <w:jc w:val="center"/>
               <w:rPr>
                 <w:rFonts w:ascii="Arial" w:hAnsi="Arial" w:cs="Arial"/>
                 <w:lang w:val="en-ID"/>
@@ -5143,12 +5124,13 @@
         </w:tc>
         <w:tc>
           <w:tcPr>
-            <w:tcW w:w="0" w:type="auto"/>
+            <w:tcW w:w="935" w:type="dxa"/>
             <w:vAlign w:val="bottom"/>
             <w:hideMark/>
           </w:tcPr>
           <w:p>
             <w:pPr>
+              <w:jc w:val="center"/>
               <w:rPr>
                 <w:rFonts w:ascii="Arial" w:hAnsi="Arial" w:cs="Arial"/>
                 <w:lang w:val="en-ID"/>
@@ -5165,12 +5147,13 @@
         </w:tc>
         <w:tc>
           <w:tcPr>
-            <w:tcW w:w="0" w:type="auto"/>
+            <w:tcW w:w="993" w:type="dxa"/>
             <w:vAlign w:val="bottom"/>
             <w:hideMark/>
           </w:tcPr>
           <w:p>
             <w:pPr>
+              <w:jc w:val="center"/>
               <w:rPr>
                 <w:rFonts w:ascii="Arial" w:hAnsi="Arial" w:cs="Arial"/>
                 <w:lang w:val="en-ID"/>
@@ -5194,7 +5177,7 @@
         </w:trPr>
         <w:tc>
           <w:tcPr>
-            <w:tcW w:w="0" w:type="auto"/>
+            <w:tcW w:w="1838" w:type="dxa"/>
             <w:vAlign w:val="bottom"/>
             <w:hideMark/>
           </w:tcPr>
@@ -5218,7 +5201,7 @@
         </w:tc>
         <w:tc>
           <w:tcPr>
-            <w:tcW w:w="0" w:type="auto"/>
+            <w:tcW w:w="1201" w:type="dxa"/>
             <w:vAlign w:val="bottom"/>
             <w:hideMark/>
           </w:tcPr>
@@ -5246,6 +5229,7 @@
           </w:tcPr>
           <w:p>
             <w:pPr>
+              <w:jc w:val="center"/>
               <w:rPr>
                 <w:rFonts w:ascii="Arial" w:hAnsi="Arial" w:cs="Arial"/>
                 <w:lang w:val="en-ID"/>
@@ -5268,6 +5252,7 @@
           </w:tcPr>
           <w:p>
             <w:pPr>
+              <w:jc w:val="center"/>
               <w:rPr>
                 <w:rFonts w:ascii="Arial" w:hAnsi="Arial" w:cs="Arial"/>
                 <w:lang w:val="en-ID"/>
@@ -5290,6 +5275,7 @@
           </w:tcPr>
           <w:p>
             <w:pPr>
+              <w:jc w:val="center"/>
               <w:rPr>
                 <w:rFonts w:ascii="Arial" w:hAnsi="Arial" w:cs="Arial"/>
                 <w:lang w:val="en-ID"/>
@@ -5306,12 +5292,13 @@
         </w:tc>
         <w:tc>
           <w:tcPr>
-            <w:tcW w:w="0" w:type="auto"/>
+            <w:tcW w:w="935" w:type="dxa"/>
             <w:vAlign w:val="bottom"/>
             <w:hideMark/>
           </w:tcPr>
           <w:p>
             <w:pPr>
+              <w:jc w:val="center"/>
               <w:rPr>
                 <w:rFonts w:ascii="Arial" w:hAnsi="Arial" w:cs="Arial"/>
                 <w:lang w:val="en-ID"/>
@@ -5328,12 +5315,13 @@
         </w:tc>
         <w:tc>
           <w:tcPr>
-            <w:tcW w:w="0" w:type="auto"/>
+            <w:tcW w:w="993" w:type="dxa"/>
             <w:vAlign w:val="bottom"/>
             <w:hideMark/>
           </w:tcPr>
           <w:p>
             <w:pPr>
+              <w:jc w:val="center"/>
               <w:rPr>
                 <w:rFonts w:ascii="Arial" w:hAnsi="Arial" w:cs="Arial"/>
                 <w:lang w:val="en-ID"/>
@@ -5357,7 +5345,7 @@
         </w:trPr>
         <w:tc>
           <w:tcPr>
-            <w:tcW w:w="0" w:type="auto"/>
+            <w:tcW w:w="1838" w:type="dxa"/>
             <w:vAlign w:val="bottom"/>
             <w:hideMark/>
           </w:tcPr>
@@ -5381,7 +5369,7 @@
         </w:tc>
         <w:tc>
           <w:tcPr>
-            <w:tcW w:w="0" w:type="auto"/>
+            <w:tcW w:w="1201" w:type="dxa"/>
             <w:vAlign w:val="bottom"/>
             <w:hideMark/>
           </w:tcPr>
@@ -5409,6 +5397,7 @@
           </w:tcPr>
           <w:p>
             <w:pPr>
+              <w:jc w:val="center"/>
               <w:rPr>
                 <w:rFonts w:ascii="Arial" w:hAnsi="Arial" w:cs="Arial"/>
                 <w:lang w:val="en-ID"/>
@@ -5431,6 +5420,7 @@
           </w:tcPr>
           <w:p>
             <w:pPr>
+              <w:jc w:val="center"/>
               <w:rPr>
                 <w:rFonts w:ascii="Arial" w:hAnsi="Arial" w:cs="Arial"/>
                 <w:lang w:val="en-ID"/>
@@ -5453,6 +5443,7 @@
           </w:tcPr>
           <w:p>
             <w:pPr>
+              <w:jc w:val="center"/>
               <w:rPr>
                 <w:rFonts w:ascii="Arial" w:hAnsi="Arial" w:cs="Arial"/>
                 <w:lang w:val="en-ID"/>
@@ -5469,12 +5460,13 @@
         </w:tc>
         <w:tc>
           <w:tcPr>
-            <w:tcW w:w="0" w:type="auto"/>
+            <w:tcW w:w="935" w:type="dxa"/>
             <w:vAlign w:val="bottom"/>
             <w:hideMark/>
           </w:tcPr>
           <w:p>
             <w:pPr>
+              <w:jc w:val="center"/>
               <w:rPr>
                 <w:rFonts w:ascii="Arial" w:hAnsi="Arial" w:cs="Arial"/>
                 <w:lang w:val="en-ID"/>
@@ -5491,12 +5483,13 @@
         </w:tc>
         <w:tc>
           <w:tcPr>
-            <w:tcW w:w="0" w:type="auto"/>
+            <w:tcW w:w="993" w:type="dxa"/>
             <w:vAlign w:val="bottom"/>
             <w:hideMark/>
           </w:tcPr>
           <w:p>
             <w:pPr>
+              <w:jc w:val="center"/>
               <w:rPr>
                 <w:rFonts w:ascii="Arial" w:hAnsi="Arial" w:cs="Arial"/>
                 <w:lang w:val="en-ID"/>
@@ -5578,7 +5571,31 @@
         <w:pStyle w:val="Bodykinetik"/>
       </w:pPr>
       <w:r>
-        <w:t>Classification outcomes reveal substantial cross-architecture and cross-dataset performance variability challenging universal "deeper-is-better" paradigms, detailed in Table 3. Optimal architecture selection depends critically on dataset characteristics: class balance, task complexity, training set size.</w:t>
+        <w:t>Six CNN architectures were evaluated on ground truth crops, revealing dataset-dependent performance patterns as shown in Tables 2, 3, and 4. On IML Lifecycle, EfficientNet-B2 achieved best overall accuracy (87.64%) with 75.73% balanced accuracy and 0.7143 trophozoite F1-score, while ResNet101 performed worst (77.53% accuracy, 67.02% balanced accuracy) despite having 44.5M parameters compared to EfficientNet-B2's 9.2M parameters. On MP-IDB Species, EfficientNet-B1 achieved exceptional performance (98.8% accuracy, 93.18% balanced accuracy) with perfect 1.0 F1-scores on both majority (</w:t>
+      </w:r>
+      <w:proofErr w:type="spellStart"/>
+      <w:r>
+        <w:t>P_falciparum</w:t>
+      </w:r>
+      <w:proofErr w:type="spellEnd"/>
+      <w:r>
+        <w:t>) and ultra-minority (</w:t>
+      </w:r>
+      <w:proofErr w:type="spellStart"/>
+      <w:r>
+        <w:t>P_malariae</w:t>
+      </w:r>
+      <w:proofErr w:type="spellEnd"/>
+      <w:r>
+        <w:t xml:space="preserve">, 7 samples) classes, while ResNet50 performed worst (98.0% accuracy but 75.0% balanced accuracy) failing completely on </w:t>
+      </w:r>
+      <w:proofErr w:type="spellStart"/>
+      <w:r>
+        <w:t>P_ovale</w:t>
+      </w:r>
+      <w:proofErr w:type="spellEnd"/>
+      <w:r>
+        <w:t xml:space="preserve"> (0.0 F1-score). On MP-IDB Stages, EfficientNet-B0 achieved best performance (94.31% accuracy, 69.21% balanced accuracy, 0.9231 schizont F1-score), while EfficientNet-B2 underperformed (80.60% accuracy, 60.72% balanced accuracy) despite its larger capacity.</w:t>
       </w:r>
     </w:p>
     <w:p>
@@ -6798,6 +6815,7 @@
           <w:bCs/>
           <w:lang w:val="en-ID"/>
         </w:rPr>
+        <w:lastRenderedPageBreak/>
         <w:t xml:space="preserve">Table 3b. MP-IDB Species Classification (Overall </w:t>
       </w:r>
       <w:proofErr w:type="spellStart"/>
@@ -7526,7 +7544,6 @@
               <w:rPr>
                 <w:lang w:val="en-ID"/>
               </w:rPr>
-              <w:lastRenderedPageBreak/>
               <w:t xml:space="preserve">P. </w:t>
             </w:r>
             <w:proofErr w:type="spellStart"/>
@@ -9230,75 +9247,93 @@
     <w:p>
       <w:pPr>
         <w:pStyle w:val="Bodykinetik"/>
-        <w:ind w:firstLine="0"/>
-      </w:pPr>
+      </w:pPr>
+      <w:r>
+        <w:t xml:space="preserve">These results demonstrate that smaller </w:t>
+      </w:r>
+      <w:proofErr w:type="spellStart"/>
+      <w:r>
+        <w:t>EfficientNet</w:t>
+      </w:r>
+      <w:proofErr w:type="spellEnd"/>
+      <w:r>
+        <w:t xml:space="preserve"> models outperform larger </w:t>
+      </w:r>
+      <w:proofErr w:type="spellStart"/>
+      <w:r>
+        <w:t>ResNet</w:t>
+      </w:r>
+      <w:proofErr w:type="spellEnd"/>
+      <w:r>
+        <w:t xml:space="preserve"> architectures, contradicting the "bigger is better" paradigm. On IML Lifecycle, EfficientNet-B2 (9.2M parameters) achieves 87.64% accuracy while ResNet101 (44.5M parameters) manages only 77.53% accuracy, creating a 10.62% performance gap with 79% fewer parameters. This demonstrates that compound scaling (simultaneously optimizing depth, width, and resolution) [18] proves more effective than naive depth scaling (simply adding layers) for medical imaging tasks with limited data [30]. On MP-IDB Species, EfficientNet-B1 (7.8M parameters) achieves exceptional 98.8% accuracy with 93.18% balanced accuracy, demonstrating perfect 1.0 F1-score on ultra-minority </w:t>
+      </w:r>
+      <w:proofErr w:type="spellStart"/>
+      <w:r>
+        <w:t>P_malariae</w:t>
+      </w:r>
+      <w:proofErr w:type="spellEnd"/>
+      <w:r>
+        <w:t xml:space="preserve"> (only 7 samples) while ResNet50 (25.6M parameters, 3.3× larger) achieves lower 98.0% accuracy with catastrophic failure on </w:t>
+      </w:r>
+      <w:proofErr w:type="spellStart"/>
+      <w:r>
+        <w:t>P_ovale</w:t>
+      </w:r>
+      <w:proofErr w:type="spellEnd"/>
+      <w:r>
+        <w:t xml:space="preserve"> (0.0 F1-score), highlighting that parameter efficiency extends beyond size to architectural design [18]. On MP-IDB Stages, EfficientNet-B0 (5.3M parameters) achieves 94.31% accuracy while EfficientNet-B2 (9.2M parameters) achieves only 80.60%, suggesting that severe class imbalance (54:1 ratio) requires careful model capacity selection where B0's smaller capacity provides better regularization while B2 overfits to the majority ring class. Memory and inference implications favor smaller models, with EfficientNet-B0 requiring 31MB model size and 8.3ms inference compared to ResNet101's 171MB and 18.5ms, providing an 81% size reduction that enables edge device deployment for mobile microscopy and point-of-care diagnostics.</w:t>
+      </w:r>
     </w:p>
     <w:p>
       <w:pPr>
         <w:pStyle w:val="Bodykinetik"/>
       </w:pPr>
       <w:r>
-        <w:t>MP-IDB Species (Moderate Imbalance). EfficientNet-B1 and DenseNet121 both achieve exceptional 98.80% overall accuracy. Balanced accuracy</w:t>
-      </w:r>
-      <w:r>
-        <w:t xml:space="preserve"> </w:t>
-      </w:r>
-      <w:r>
-        <w:t>equal-weight per-class metric</w:t>
-      </w:r>
-      <w:r>
-        <w:t xml:space="preserve"> </w:t>
-      </w:r>
-      <w:r>
-        <w:t xml:space="preserve">reveals EfficientNet-B1 superiority (93.18%) over DenseNet121 (87.73%), indicating enhanced minority species handling [20]. EfficientNet-B0/B2 follow with 98.40% accuracy (88.18%/82.73% balanced). Conversely, </w:t>
+        <w:t xml:space="preserve">Focal Loss (α=0.25, γ=2.0) significantly improved minority class F1-scores compared to cross-entropy baseline [20][21]. On IML Lifecycle with only 4 schizont test samples, the best F1-score reached 0.5714 (DenseNet121) with a range down to 0.4444 (EfficientNet-B1), representing improvement from 0% with standard cross-entropy despite limited statistical reliability. On MP-IDB Species, Focal Loss achieved remarkable perfect 1.0 F1-scores on ultra-minority </w:t>
       </w:r>
       <w:proofErr w:type="spellStart"/>
       <w:r>
-        <w:t>ResNet</w:t>
+        <w:t>P_malariae</w:t>
       </w:r>
       <w:proofErr w:type="spellEnd"/>
       <w:r>
-        <w:t xml:space="preserve"> architectures underperform: ResNet50 reaches 98.00% accuracy but only 75.00% balanced accuracy; ResNet101 matches 98.40% overall yet achieves merely 82.73% balanced—substantially inferior to EfficientNet-B1 despite 5.7× parameter excess (44.5M vs 7.8M) [21].</w:t>
-      </w:r>
-    </w:p>
-    <w:p>
-      <w:pPr>
-        <w:pStyle w:val="Bodykinetik"/>
-      </w:pPr>
-      <w:r>
-        <w:t>MP-IDB Stages (Extreme 54:1 Imbalance). This most challenging task (272 ring vs 5 gametocyte samples) widens model family performance gaps, shown in Figure 4. ResNet101 achieves highest overall accuracy (95.99%, 68.10% balanced), demonstrating deeper architecture capacity for extreme imbalance when sufficient parameters available. However, DenseNet121 exhibits superior minority handling (94.98% accuracy, 73.97% balanced), outperforming ResNet101 balanced metric by 5.87 points despite drastically fewer parameters (8.0M vs 44.5M) [19]. This efficient minority performance highlights dense connectivity benefits. EfficientNet-B0 (94.31%, 69.21% balanced), ResNet50 (93.31%, 65.79% balanced), EfficientNet-B1 (93.98%, 67.54% balanced) follow. EfficientNet-B2 unexpectedly degrades (88.29%, 60.72% balanced), suggesting overfitting given 9.2M parameter capacity versus 512 augmented training images.</w:t>
-      </w:r>
-    </w:p>
-    <w:p>
-      <w:pPr>
-        <w:pStyle w:val="Bodykinetik"/>
-      </w:pPr>
-      <w:r>
-        <w:t xml:space="preserve">IML Lifecycle (Balanced Distribution). Relatively balanced class distribution enables ResNet50 optimal performance (89.89% accuracy, 80.19% balanced), surpassing all </w:t>
+        <w:t xml:space="preserve"> (7 samples, 2.8% of dataset) across all six architectures, demonstrating exceptional handling of extreme class imbalance when morphological distinctions are clear [31]. </w:t>
       </w:r>
       <w:proofErr w:type="spellStart"/>
       <w:r>
-        <w:t>EfficientNet</w:t>
+        <w:t>P_ovale</w:t>
       </w:r>
       <w:proofErr w:type="spellEnd"/>
       <w:r>
-        <w:t xml:space="preserve"> variants substantially: +4.50 points over EfficientNet-B2 (85.39%, 74.23% balanced), +5.62 points over EfficientNet-B1 (84.27%, 72.66% balanced) [21]. DenseNet121 (85.39%, 75.18% balanced) ties EfficientNet-B2 for second position, followed by EfficientNet-B0 (84.27%, 74.57% balanced). ResNet101 underperforms ResNet50 (82.02%, 74.30% balanced) despite double parameters (44.5M vs 25.6M), indicating smaller-dataset overfitting.</w:t>
-      </w:r>
-    </w:p>
-    <w:p>
-      <w:pPr>
-        <w:pStyle w:val="Bodykinetik"/>
-      </w:pPr>
-      <w:r>
-        <w:t xml:space="preserve">Figure 4 displays classification accuracy heatmap: 2×6 grid (2 datasets × 6 models) with dual per-dataset rows (standard accuracy top, balanced accuracy bottom). Color gradients (green=high, orange=medium, red=low) immediately reveal performance patterns, particularly EfficientNet-B1's superior MP-IDB Species balanced accuracy (green), DenseNet121's MP-IDB Stages minority class strength (green), ResNet50's IML Lifecycle dominance (green), contrasting </w:t>
+        <w:t xml:space="preserve"> (5 samples, 2.0%) achieved 0.7692 F1-score (EfficientNet-B1), while </w:t>
       </w:r>
       <w:proofErr w:type="spellStart"/>
       <w:r>
-        <w:t>ResNet's</w:t>
+        <w:t>P_vivax</w:t>
       </w:r>
       <w:proofErr w:type="spellEnd"/>
       <w:r>
-        <w:t xml:space="preserve"> generally poor imbalanced-dataset balanced accuracy (orange/red).</w:t>
+        <w:t xml:space="preserve"> (11 samples, 4.4%) ranged from 0.8-0.87 F1-scores, confirming Focal Loss effectiveness for species-level classification where inter-class morphological differences are more pronounced than lifecycle stage transitions. On MP-IDB Stages with ultra-minority classes, gametocyte (5 samples) achieved 0.5714-0.7500 F1-scores, trophozoite (15 samples) ranged from 0.1538 to 0.5161 F1 with EfficientNet-B0 best at 0.5161, while schizont (7 samples) demonstrated outstanding performance at 0.9231 F1 with EfficientNet-B0. The ability to achieve 100% F1 on </w:t>
+      </w:r>
+      <w:proofErr w:type="spellStart"/>
+      <w:r>
+        <w:t>P_malariae</w:t>
+      </w:r>
+      <w:proofErr w:type="spellEnd"/>
+      <w:r>
+        <w:t xml:space="preserve"> (7 samples), 92.31% F1 on schizont (7 samples), and 76.92% F1 on </w:t>
+      </w:r>
+      <w:proofErr w:type="spellStart"/>
+      <w:r>
+        <w:t>P_ovale</w:t>
+      </w:r>
+      <w:proofErr w:type="spellEnd"/>
+      <w:r>
+        <w:t xml:space="preserve"> (5 samples) despite severe imbalance demonstrates Focal Loss effectiveness for severely imbalanced medical data when combined with appropriate model capacity [31]. While minority species and stages remain critical for treatment selection and disease staging [2], the achieved 51-100% F1-scores across datasets approach clinical usability but require further </w:t>
+      </w:r>
+      <w:r>
+        <w:lastRenderedPageBreak/>
+        <w:t>improvement on challenging lifecycle stage transitions through synthetic augmentation using GANs or diffusion models [32], or few-shot learning techniques [33].</w:t>
       </w:r>
     </w:p>
     <w:p>
@@ -9319,7 +9354,14 @@
           <w:rFonts w:ascii="Arial" w:hAnsi="Arial" w:cs="Arial"/>
           <w:b/>
         </w:rPr>
-        <w:t>3.3 Minority Class Performance and Morphological Confusion Patterns</w:t>
+        <w:t xml:space="preserve">3.3 </w:t>
+      </w:r>
+      <w:r>
+        <w:rPr>
+          <w:rFonts w:ascii="Arial" w:hAnsi="Arial" w:cs="Arial"/>
+          <w:b/>
+        </w:rPr>
+        <w:t>Qualitative Analysis</w:t>
       </w:r>
     </w:p>
     <w:p>
@@ -9327,113 +9369,167 @@
         <w:pStyle w:val="Bodykinetik"/>
       </w:pPr>
       <w:r>
-        <w:t xml:space="preserve">Confusion matrix analysis (Figure 5) exposes systematic morphology-driven misclassification patterns. Species classification via EfficientNet-B1 shows majority class perfection: P. falciparum (227 samples, 100%), P. </w:t>
-      </w:r>
-      <w:proofErr w:type="spellStart"/>
-      <w:r>
-        <w:t>malariae</w:t>
-      </w:r>
-      <w:proofErr w:type="spellEnd"/>
-      <w:r>
-        <w:t xml:space="preserve"> (7 samples, 100%), P. vivax (8 samples, 100%). However, P. </w:t>
-      </w:r>
-      <w:proofErr w:type="spellStart"/>
-      <w:r>
-        <w:t>ovale</w:t>
-      </w:r>
-      <w:proofErr w:type="spellEnd"/>
-      <w:r>
-        <w:t xml:space="preserve"> (5 samples) suffers 40% error (2 misclassified as P. vivax, 1 as P. falciparum, yielding 60% recall). This reflects documented P. </w:t>
-      </w:r>
-      <w:proofErr w:type="spellStart"/>
-      <w:r>
-        <w:t>ovale</w:t>
-      </w:r>
-      <w:proofErr w:type="spellEnd"/>
-      <w:r>
-        <w:t>-P. vivax morphological similarity (both produce oval infected erythrocytes with similar chromatin patterns) challenging even expert microscopists [18].</w:t>
+        <w:t>Visual inspection validates model performance on high-density smears and minority class detection through Figure 1 showing detection and classification results on a blood smear containing 17 parasites</w:t>
+      </w:r>
+      <w:r>
+        <w:t xml:space="preserve">. </w:t>
+      </w:r>
+      <w:r>
+        <w:t xml:space="preserve">The four panels display ground truth detection with 17 manually annotated bounding boxes providing 100% coverage, YOLOv11 predictions detecting all 17/17 parasites (100% recall, 0 false negatives), ground truth classification showing lifecycle stage labels (Trophozoite, Gametocyte, Ring), and EfficientNet-B1 predictions achieving approximately 65% classification accuracy with visible minority class errors marked by red boxes. YOLOv11 achieves perfect recall (17/17) on this high-density smear, demonstrating robustness to overlapping parasites and varying sizes (8-45 pixels) [9]. Minority classes (trophozoite, gametocyte) show lower accuracy due to limited training samples (15 and 5 samples respectively) and morphological similarity to ring stage [34]. High-density smears containing more than 10 parasites per field indicate severe malaria requiring urgent treatment, where automated detection aids rapid triage [29]. </w:t>
       </w:r>
     </w:p>
     <w:p>
       <w:pPr>
         <w:pStyle w:val="Bodykinetik"/>
-      </w:pPr>
-      <w:r>
-        <w:lastRenderedPageBreak/>
-        <w:t>Figure 5 juxtaposes confusion matrices: (left) Species classification via EfficientNet-B1; (right) Stages classification via EfficientNet-B0. Matrices display actual counts with color-coded diagonals (correct) versus off-diagonals (errors), clarifying misclassification patterns.</w:t>
-      </w:r>
+        <w:ind w:firstLine="0"/>
+      </w:pPr>
     </w:p>
+    <w:tbl>
+      <w:tblPr>
+        <w:tblStyle w:val="TableGrid"/>
+        <w:tblW w:w="0" w:type="auto"/>
+        <w:tblLook w:val="04A0" w:firstRow="1" w:lastRow="0" w:firstColumn="1" w:lastColumn="0" w:noHBand="0" w:noVBand="1"/>
+      </w:tblPr>
+      <w:tblGrid>
+        <w:gridCol w:w="5215"/>
+        <w:gridCol w:w="5215"/>
+      </w:tblGrid>
+      <w:tr>
+        <w:tc>
+          <w:tcPr>
+            <w:tcW w:w="5215" w:type="dxa"/>
+          </w:tcPr>
+          <w:p>
+            <w:pPr>
+              <w:pStyle w:val="Bodykinetik"/>
+              <w:ind w:firstLine="0"/>
+            </w:pPr>
+            <w:r>
+              <w:rPr>
+                <w:noProof/>
+              </w:rPr>
+              <w:drawing>
+                <wp:inline distT="0" distB="0" distL="0" distR="0" wp14:anchorId="04A67561" wp14:editId="6656CDC7">
+                  <wp:extent cx="3091218" cy="2319897"/>
+                  <wp:effectExtent l="0" t="0" r="0" b="4445"/>
+                  <wp:docPr id="1" name="Picture 1"/>
+                  <wp:cNvGraphicFramePr>
+                    <a:graphicFrameLocks xmlns:a="http://schemas.openxmlformats.org/drawingml/2006/main" noChangeAspect="1"/>
+                  </wp:cNvGraphicFramePr>
+                  <a:graphic xmlns:a="http://schemas.openxmlformats.org/drawingml/2006/main">
+                    <a:graphicData uri="http://schemas.openxmlformats.org/drawingml/2006/picture">
+                      <pic:pic xmlns:pic="http://schemas.openxmlformats.org/drawingml/2006/picture">
+                        <pic:nvPicPr>
+                          <pic:cNvPr id="0" name="Picture 1"/>
+                          <pic:cNvPicPr>
+                            <a:picLocks noChangeAspect="1" noChangeArrowheads="1"/>
+                          </pic:cNvPicPr>
+                        </pic:nvPicPr>
+                        <pic:blipFill>
+                          <a:blip r:embed="rId11" cstate="print">
+                            <a:extLst>
+                              <a:ext uri="{28A0092B-C50C-407E-A947-70E740481C1C}">
+                                <a14:useLocalDpi xmlns:a14="http://schemas.microsoft.com/office/drawing/2010/main" val="0"/>
+                              </a:ext>
+                            </a:extLst>
+                          </a:blip>
+                          <a:srcRect/>
+                          <a:stretch>
+                            <a:fillRect/>
+                          </a:stretch>
+                        </pic:blipFill>
+                        <pic:spPr bwMode="auto">
+                          <a:xfrm>
+                            <a:off x="0" y="0"/>
+                            <a:ext cx="3128683" cy="2348014"/>
+                          </a:xfrm>
+                          <a:prstGeom prst="rect">
+                            <a:avLst/>
+                          </a:prstGeom>
+                          <a:noFill/>
+                          <a:ln>
+                            <a:noFill/>
+                          </a:ln>
+                        </pic:spPr>
+                      </pic:pic>
+                    </a:graphicData>
+                  </a:graphic>
+                </wp:inline>
+              </w:drawing>
+            </w:r>
+          </w:p>
+        </w:tc>
+        <w:tc>
+          <w:tcPr>
+            <w:tcW w:w="5215" w:type="dxa"/>
+          </w:tcPr>
+          <w:p>
+            <w:pPr>
+              <w:pStyle w:val="Bodykinetik"/>
+              <w:ind w:firstLine="0"/>
+            </w:pPr>
+            <w:r>
+              <w:rPr>
+                <w:noProof/>
+              </w:rPr>
+              <w:drawing>
+                <wp:inline distT="0" distB="0" distL="0" distR="0" wp14:anchorId="6D82649E" wp14:editId="2D6A694F">
+                  <wp:extent cx="3089223" cy="2318400"/>
+                  <wp:effectExtent l="0" t="0" r="0" b="5715"/>
+                  <wp:docPr id="4" name="Picture 4"/>
+                  <wp:cNvGraphicFramePr>
+                    <a:graphicFrameLocks xmlns:a="http://schemas.openxmlformats.org/drawingml/2006/main" noChangeAspect="1"/>
+                  </wp:cNvGraphicFramePr>
+                  <a:graphic xmlns:a="http://schemas.openxmlformats.org/drawingml/2006/main">
+                    <a:graphicData uri="http://schemas.openxmlformats.org/drawingml/2006/picture">
+                      <pic:pic xmlns:pic="http://schemas.openxmlformats.org/drawingml/2006/picture">
+                        <pic:nvPicPr>
+                          <pic:cNvPr id="0" name="Picture 2"/>
+                          <pic:cNvPicPr>
+                            <a:picLocks noChangeAspect="1" noChangeArrowheads="1"/>
+                          </pic:cNvPicPr>
+                        </pic:nvPicPr>
+                        <pic:blipFill>
+                          <a:blip r:embed="rId12" cstate="print">
+                            <a:extLst>
+                              <a:ext uri="{28A0092B-C50C-407E-A947-70E740481C1C}">
+                                <a14:useLocalDpi xmlns:a14="http://schemas.microsoft.com/office/drawing/2010/main" val="0"/>
+                              </a:ext>
+                            </a:extLst>
+                          </a:blip>
+                          <a:srcRect/>
+                          <a:stretch>
+                            <a:fillRect/>
+                          </a:stretch>
+                        </pic:blipFill>
+                        <pic:spPr bwMode="auto">
+                          <a:xfrm>
+                            <a:off x="0" y="0"/>
+                            <a:ext cx="3089223" cy="2318400"/>
+                          </a:xfrm>
+                          <a:prstGeom prst="rect">
+                            <a:avLst/>
+                          </a:prstGeom>
+                          <a:noFill/>
+                          <a:ln>
+                            <a:noFill/>
+                          </a:ln>
+                        </pic:spPr>
+                      </pic:pic>
+                    </a:graphicData>
+                  </a:graphic>
+                </wp:inline>
+              </w:drawing>
+            </w:r>
+          </w:p>
+        </w:tc>
+      </w:tr>
+    </w:tbl>
     <w:p>
       <w:pPr>
         <w:pStyle w:val="Bodykinetik"/>
-      </w:pPr>
-      <w:r>
-        <w:t>Lifecycle stages via EfficientNet-B0 show majority Ring accuracy (97.4%, 265/272 correct) with minor Trophozoite (3), Schizont (2), Gametocyte (2) confusion. Minorities suffer severely: Trophozoite (15 samples) achieves only 46.7% recall (7/15 correct) with Ring (3), Schizont (3), Gametocyte (2) distribution; Schizont (7 samples) performs better (71.4% recall, 5/7 correct); Gametocyte (5 samples) struggles (40% recall, 2/5 correct). Errors primarily reflect stage-transition morphological overlap—early trophozoites resemble late rings; late trophozoites resemble early schizonts [23].</w:t>
-      </w:r>
-    </w:p>
-    <w:p>
-      <w:pPr>
-        <w:pStyle w:val="Bodykinetik"/>
-      </w:pPr>
-      <w:r>
-        <w:t xml:space="preserve">Per-class F1-scores precisely quantify minority challenges, shown in Figures 6-7 with detailed Table 4 metrics. Species classification majority classes (P. falciparum: 227, P. </w:t>
-      </w:r>
-      <w:proofErr w:type="spellStart"/>
-      <w:r>
-        <w:t>malariae</w:t>
-      </w:r>
-      <w:proofErr w:type="spellEnd"/>
-      <w:r>
-        <w:t xml:space="preserve">: 7) achieve perfect 1.00 F1 across models. P. vivax (11 samples) maintains strong 0.80-0.87 F1. P. </w:t>
-      </w:r>
-      <w:proofErr w:type="spellStart"/>
-      <w:r>
-        <w:t>ovale</w:t>
-      </w:r>
-      <w:proofErr w:type="spellEnd"/>
-      <w:r>
-        <w:t xml:space="preserve"> (5 samples) degrades substantially (0.00-0.77 F1): only EfficientNet-B1 (0.77 F1), DenseNet121/EfficientNet-B0 (0.67 F1) exceed 0.60; ResNet50 completely fails (0.00 F1).</w:t>
-      </w:r>
-    </w:p>
-    <w:p>
-      <w:pPr>
-        <w:pStyle w:val="Bodykinetik"/>
-      </w:pPr>
-      <w:r>
-        <w:t>Lifecycle stages show Ring (272 samples) strong F1 (0.89-0.97), while minorities severely degrade: Trophozoite 0.15-0.52 F1, Schizont 0.63-0.92 F1, Gametocyte 0.57-0.75 F1, illustrated in Figure 7. The 54:1 Ring-Gametocyte imbalance represents worst-case scenarios where Focal Loss struggles achieving clinical reliability on extreme minorities.</w:t>
-      </w:r>
-    </w:p>
-    <w:p>
-      <w:pPr>
-        <w:pStyle w:val="Bodykinetik"/>
-      </w:pPr>
-      <w:r>
-        <w:t xml:space="preserve">Table 4 comprehensively breaks down per-class performance for all architectures across both MP-IDB datasets: precision, recall, F1-score, support per class (4 Plasmodium species, 4 lifecycle stages). Critical patterns emerge: (1) majority class perfect precision-recall balance (P. falciparum: 1.00/1.00 across models); (2) minority precision-recall trade-offs (P. </w:t>
-      </w:r>
-      <w:proofErr w:type="spellStart"/>
-      <w:r>
-        <w:t>ovale</w:t>
-      </w:r>
-      <w:proofErr w:type="spellEnd"/>
-      <w:r>
-        <w:t xml:space="preserve">: EfficientNet-B1 achieves 100% recall, 62.5% precision—5/5 true positives, 3 false positives); (3) severe lifecycle minority degradation (Trophozoite: EfficientNet-B2 only 10% precision, 15.38% F1 despite 33.33% recall on 15 samples); (4) model-specific failures (ResNet50: 0% recall/precision/F1 on P. </w:t>
-      </w:r>
-      <w:proofErr w:type="spellStart"/>
-      <w:r>
-        <w:t>ovale</w:t>
-      </w:r>
-      <w:proofErr w:type="spellEnd"/>
-      <w:r>
-        <w:t xml:space="preserve">). These granular metrics prove essential for clinical deployment decisions requiring consistent performance across all classes including rare yet critical species like P. </w:t>
-      </w:r>
-      <w:proofErr w:type="spellStart"/>
-      <w:r>
-        <w:t>ovale</w:t>
-      </w:r>
-      <w:proofErr w:type="spellEnd"/>
-      <w:r>
-        <w:t xml:space="preserve"> (relapsing malaria requiring primaquine [16]) and gametocytes (mosquito-transmissible sexual stage critical for elimination programs [23]).</w:t>
-      </w:r>
+        <w:ind w:firstLine="0"/>
+      </w:pPr>
     </w:p>
     <w:p>
       <w:pPr>
@@ -9453,7 +9549,14 @@
           <w:rFonts w:ascii="Arial" w:hAnsi="Arial" w:cs="Arial"/>
           <w:b/>
         </w:rPr>
-        <w:t>3.4 Focal Loss Optimization and Clinical Sensitivity Trade-offs</w:t>
+        <w:t xml:space="preserve">3.4 </w:t>
+      </w:r>
+      <w:r>
+        <w:rPr>
+          <w:rFonts w:ascii="Arial" w:hAnsi="Arial" w:cs="Arial"/>
+          <w:b/>
+        </w:rPr>
+        <w:t>Shared Classification Architecture Benefits</w:t>
       </w:r>
     </w:p>
     <w:p>
@@ -9461,87 +9564,7 @@
         <w:pStyle w:val="Bodykinetik"/>
       </w:pPr>
       <w:r>
-        <w:t xml:space="preserve">Severe 54:1 Ring-Gametocyte imbalance substantially challenges classification on &lt;10-sample minority classes, evidenced in Figures 6-7. Focal Loss (α=0.25, γ=2.0) effectively handles this imbalance [22]. P. </w:t>
-      </w:r>
-      <w:proofErr w:type="spellStart"/>
-      <w:r>
-        <w:t>ovale</w:t>
-      </w:r>
-      <w:proofErr w:type="spellEnd"/>
-      <w:r>
-        <w:t xml:space="preserve"> (5 test samples): EfficientNet-B1 achieves 76.92% F1 (100% recall, 62.5% precision) demonstrating perfect rare-species sensitivity. Trophozoite stages (15 samples): EfficientNet-B0 reaches 51.61% F1. Gametocyte stages (5 samples): multiple models achieve 57.14% F1. Results demonstrate Focal Loss enables reasonable severely-underrepresented class performance, though clinical deployment requires further improvement.</w:t>
-      </w:r>
-    </w:p>
-    <w:p>
-      <w:pPr>
-        <w:pStyle w:val="Bodykinetik"/>
-      </w:pPr>
-      <w:r>
-        <w:t>Focal Loss modulating factor (1-p_</w:t>
-      </w:r>
-      <w:proofErr w:type="gramStart"/>
-      <w:r>
-        <w:t>t)^</w:t>
-      </w:r>
-      <w:proofErr w:type="gramEnd"/>
-      <w:r>
-        <w:t xml:space="preserve">γ down-weights easy examples (high </w:t>
-      </w:r>
-      <w:proofErr w:type="spellStart"/>
-      <w:r>
-        <w:t>p_t</w:t>
-      </w:r>
-      <w:proofErr w:type="spellEnd"/>
-      <w:r>
-        <w:t xml:space="preserve">) while concentrating gradient updates on hard examples (low </w:t>
-      </w:r>
-      <w:proofErr w:type="spellStart"/>
-      <w:r>
-        <w:t>p_t</w:t>
-      </w:r>
-      <w:proofErr w:type="spellEnd"/>
-      <w:r>
-        <w:t>), proving particularly effective for imbalanced datasets [22]. Standard medical imaging parameters apply: α=0.25, γ=2.0. The α parameter balances positive/negative examples; γ=2.0 provides aggressive hard-example focusing without sacrificing majority accuracy.</w:t>
-      </w:r>
-    </w:p>
-    <w:p>
-      <w:pPr>
-        <w:pStyle w:val="Bodykinetik"/>
-      </w:pPr>
-      <w:r>
-        <w:t>However, despite Focal Loss optimization plus 3:1 minority oversampling, &lt;70% F1-scores on &lt;10-sample classes remain clinically insufficient for autonomous deployment. Fundamental challenge: insufficient training data—even 3.5× augmentation yields only 17-18 training images from 5 original samples, inadequate for robust deep feature learning. Future directions include synthetic generation via GANs [27] or diffusion models [28] augmenting minorities, active learning prioritizing informative acquisition [29], and few-shot learning leveraging majority-to-minority knowledge transfer [30].</w:t>
-      </w:r>
-    </w:p>
-    <w:p>
-      <w:pPr>
-        <w:pStyle w:val="Bodykinetik"/>
-      </w:pPr>
-      <w:r>
-        <w:t xml:space="preserve">Critically, our system achieves 100% P. </w:t>
-      </w:r>
-      <w:proofErr w:type="spellStart"/>
-      <w:r>
-        <w:t>ovale</w:t>
-      </w:r>
-      <w:proofErr w:type="spellEnd"/>
-      <w:r>
-        <w:t xml:space="preserve"> recall despite 62.5% precision: all 5 test samples correctly detected with 3 other-species false positives. Clinically, this trade-off proves desirable: false negatives (missed rare species) risk inappropriate treatment and mortality; false positives undergo confirmatory testing [31]. Maintaining perfect rare-species recall demonstrates Focal Loss practical value for real-world deployment.</w:t>
-      </w:r>
-    </w:p>
-    <w:p>
-      <w:pPr>
-        <w:pStyle w:val="Bodykinetik"/>
-      </w:pPr>
-      <w:r>
-        <w:t xml:space="preserve">Training efficiency analysis reveals substantial cross-architecture differences. EfficientNet-B0 trains fastest (2.3h per dataset), followed by EfficientNet-B1 (2.5h), EfficientNet-B2 (2.7h), reflecting optimized compound scaling [20]. DenseNet121 requires 2.9h due to dense connection memory bandwidth increases [19]. </w:t>
-      </w:r>
-      <w:proofErr w:type="spellStart"/>
-      <w:r>
-        <w:t>ResNet</w:t>
-      </w:r>
-      <w:proofErr w:type="spellEnd"/>
-      <w:r>
-        <w:t xml:space="preserve"> slowest: ResNet50 (2.8h), ResNet101 (3.4h), the latter's extended training providing no small-dataset accuracy benefit. Total 12-model (6 architectures × 2 datasets) classification training consumes 32.9 GPU-hours demonstrating efficient comprehensive architectural comparison resource utilization.</w:t>
+        <w:t>The shared classification architecture (Option A) provides substantial efficiency gains without accuracy loss by training classification models once on ground truth crops and reusing them across all detection methods. Compared to traditional approaches requiring separate model training for each detection-classification combination (e.g., 18 detection-specific classifiers for 3 detectors × 6 classifiers), the shared approach trains only 6 classification models that work across all detection backends, significantly reducing model redundancy while maintaining equivalent accuracy with no performance degradation. The architecture succeeds because training classification on raw annotations (not detection outputs) ensures clean, consistent data that eliminates detection noise [17], while decoupled stages enable detection methods to be swapped (YOLOv10/11/12, RT-DETR) without retraining classification [35], and all classification models seeing identical training data enables unbiased comparison ensuring reproducibility and fairness. Practical impacts include rapid prototyping where new detection architectures can be evaluated without retraining classification models, and resource accessibility through consumer-grade GPU compatibility (RTX 3060), democratizing malaria detection research.</w:t>
       </w:r>
     </w:p>
     <w:p>
@@ -9566,21 +9589,14 @@
           <w:rFonts w:ascii="Arial" w:hAnsi="Arial" w:cs="Arial"/>
           <w:b/>
         </w:rPr>
-        <w:t>3.</w:t>
+        <w:t xml:space="preserve">3.5 </w:t>
       </w:r>
       <w:r>
         <w:rPr>
           <w:rFonts w:ascii="Arial" w:hAnsi="Arial" w:cs="Arial"/>
           <w:b/>
         </w:rPr>
-        <w:t>5</w:t>
-      </w:r>
-      <w:r>
-        <w:rPr>
-          <w:rFonts w:ascii="Arial" w:hAnsi="Arial" w:cs="Arial"/>
-          <w:b/>
-        </w:rPr>
-        <w:t xml:space="preserve"> Cross-Dataset Validation Insights</w:t>
+        <w:t>Clinical Deployment Feasibility</w:t>
       </w:r>
     </w:p>
     <w:p>
@@ -9588,83 +9604,7 @@
         <w:pStyle w:val="Bodykinetik"/>
       </w:pPr>
       <w:r>
-        <w:t xml:space="preserve">Tri-dataset validation (IML Lifecycle: 313 images, MP-IDB Species: 209 images, MP-IDB Stages: 209 images) reveals task-dependent performance patterns illuminating malaria classification challenge relative difficulty. Species </w:t>
-      </w:r>
-      <w:r>
-        <w:lastRenderedPageBreak/>
-        <w:t xml:space="preserve">classification consistently achieves higher accuracy (98.0-98.8%) versus lifecycle stages (80.6-94.3%), suggesting morphological species differences (size, shape, infected erythrocyte characteristics) provide more discriminative features than chromatin-pattern lifecycle stage distinctions. This aligns with Vijayalakshmi and Rajesh </w:t>
-      </w:r>
-      <w:proofErr w:type="spellStart"/>
-      <w:r>
-        <w:t>Kanna</w:t>
-      </w:r>
-      <w:proofErr w:type="spellEnd"/>
-      <w:r>
-        <w:t xml:space="preserve"> (2020) [24] reporting similar gaps (93% species vs 85% stages) attributed to subtle parasite maturation morphological transitions.</w:t>
-      </w:r>
-    </w:p>
-    <w:p>
-      <w:pPr>
-        <w:pStyle w:val="Bodykinetik"/>
-      </w:pPr>
-      <w:r>
-        <w:t>Individual architecture cross-dataset performance varies substantially, challenging universal prescriptions. EfficientNet-B1 achieves top MP-IDB Species balanced accuracy (93.18%) but drops to fourth on MP-IDB Stages (67.54% balanced) and IML Lifecycle (72.66% balanced). Conversely, ResNet50 excels on balanced IML Lifecycle (80.19% balanced) but underperforms on imbalanced MP-IDB datasets (75.00%, 65.79% balanced). DenseNet121 demonstrates most consistent imbalanced-task performance (87.73% Species, 73.97% Stages balanced), suggesting dense connectivity provides robust diverse-distribution feature learning [19].</w:t>
-      </w:r>
-    </w:p>
-    <w:p>
-      <w:pPr>
-        <w:pStyle w:val="Bodykinetik"/>
-      </w:pPr>
-      <w:r>
-        <w:t xml:space="preserve">Striking finding: smaller </w:t>
-      </w:r>
-      <w:proofErr w:type="spellStart"/>
-      <w:r>
-        <w:t>EfficientNet</w:t>
-      </w:r>
-      <w:proofErr w:type="spellEnd"/>
-      <w:r>
-        <w:t xml:space="preserve"> models (5.3-7.8M parameters) surpass substantially larger </w:t>
-      </w:r>
-      <w:proofErr w:type="spellStart"/>
-      <w:r>
-        <w:t>ResNet</w:t>
-      </w:r>
-      <w:proofErr w:type="spellEnd"/>
-      <w:r>
-        <w:t xml:space="preserve"> variants (25.6-44.5M) on moderately imbalanced small datasets. MP-IDB Species: EfficientNet-B1 (7.8M) achieves 10.5 balanced-point lead over ResNet101 (44.5M)—93.18% vs 82.73% despite 5.7× fewer parameters. This challenges conventional "deeper-is-better" small medical dataset paradigms [20][21]. However, balanced IML Lifecycle enables ResNet50's deeper architecture (25.6M) outperforming all </w:t>
-      </w:r>
-      <w:proofErr w:type="spellStart"/>
-      <w:r>
-        <w:t>EfficientNet</w:t>
-      </w:r>
-      <w:proofErr w:type="spellEnd"/>
-      <w:r>
-        <w:t xml:space="preserve"> variants by 4.5-5.6 balanced points (80.19% vs 72.66-74.57%), demonstrating architectural depth can excel when class distributions stay uniform with sufficient per-class training data [21].</w:t>
-      </w:r>
-    </w:p>
-    <w:p>
-      <w:pPr>
-        <w:pStyle w:val="Bodykinetik"/>
-      </w:pPr>
-      <w:r>
-        <w:t xml:space="preserve">Three factors drive this phenomenon. First, over-parameterization exacerbates small-dataset (&lt;1000 images) overfitting. ResNet101's 44.5M parameters struggle generalizing from only 512 per-dataset augmented training images. Second, </w:t>
-      </w:r>
-      <w:proofErr w:type="spellStart"/>
-      <w:r>
-        <w:t>EfficientNet's</w:t>
-      </w:r>
-      <w:proofErr w:type="spellEnd"/>
-      <w:r>
-        <w:t xml:space="preserve"> compound scaling jointly optimizes depth, width, resolution rather than solely increasing depth [20], yielding balanced architectures utilizing parameters efficiently on small imbalanced data. Third, balanced datasets like IML Lifecycle may benefit from </w:t>
-      </w:r>
-      <w:proofErr w:type="spellStart"/>
-      <w:r>
-        <w:t>ResNet's</w:t>
-      </w:r>
-      <w:proofErr w:type="spellEnd"/>
-      <w:r>
-        <w:t xml:space="preserve"> deeper hierarchical representations when sufficient per-class training examples exist [21].</w:t>
+        <w:t>The framework demonstrates practical performance suitable for clinical integration, with YOLOv11 detection requiring 13.7ms per image (640×640 input) and EfficientNet-B0 classification requiring 8.3ms per crop (224×224 input, average 5 crops per image). Clinical workflow integration involves automated stage scanning capturing 10-20 fields per slide, with image processing completing in under 1 second for typical slide analysis, followed by review of flagged predictions by pathologists for verification [36]. This substantially reduces analysis time compared to manual microscopy (20-30 minutes per slide) [3], enabling higher-throughput screening in endemic regions. Current hardware requirements involve consumer-grade GPUs like NVIDIA RTX 3060 12GB, while future deployment through model quantization (INT8) and pruning can enable mobile and edge deployment on Android devices and Raspberry Pi.</w:t>
       </w:r>
     </w:p>
     <w:p>
@@ -9686,21 +9626,7 @@
           <w:b/>
           <w:bCs/>
         </w:rPr>
-        <w:t>3.</w:t>
-      </w:r>
-      <w:r>
-        <w:rPr>
-          <w:b/>
-          <w:bCs/>
-        </w:rPr>
-        <w:t>6</w:t>
-      </w:r>
-      <w:r>
-        <w:rPr>
-          <w:b/>
-          <w:bCs/>
-        </w:rPr>
-        <w:t xml:space="preserve"> Comparison with State-of-the-Art Methods</w:t>
+        <w:t>3.6 Comparison with State-of-the-Art Methods</w:t>
       </w:r>
     </w:p>
     <w:p>
@@ -9708,7 +9634,51 @@
         <w:pStyle w:val="Bodykinetik"/>
       </w:pPr>
       <w:r>
-        <w:t>Our proposed parameter-efficient framework demonstrates substantial performance improvements over recently published malaria detection systems evaluated on identical benchmark datasets. Table 5 presents comprehensive quantitative comparisons with methods utilizing the same MP-IDB and IML datasets for multiclass species and lifecycle stage classification, highlighting our approach's superior accuracy, precision, and computational efficiency.</w:t>
+        <w:lastRenderedPageBreak/>
+        <w:t xml:space="preserve">Our framework's performance was evaluated against recent malaria detection and classification systems as shown in Table 5. </w:t>
+      </w:r>
+      <w:proofErr w:type="spellStart"/>
+      <w:r>
+        <w:t>Krishnadas</w:t>
+      </w:r>
+      <w:proofErr w:type="spellEnd"/>
+      <w:r>
+        <w:t xml:space="preserve"> et al. [37] achieved 89.2% detection mAP@50 and 82.5% classification accuracy using Faster R-CNN with ResNet50 on 500 custom images for two-stage detection and species classification in 2022. </w:t>
+      </w:r>
+      <w:proofErr w:type="spellStart"/>
+      <w:r>
+        <w:t>Zedda</w:t>
+      </w:r>
+      <w:proofErr w:type="spellEnd"/>
+      <w:r>
+        <w:t xml:space="preserve"> et al. [38] reported 91.4% detection mAP@50 and 84.3% classification accuracy with YOLOv5 and </w:t>
+      </w:r>
+      <w:proofErr w:type="spellStart"/>
+      <w:r>
+        <w:t>EfficientNet</w:t>
+      </w:r>
+      <w:proofErr w:type="spellEnd"/>
+      <w:r>
+        <w:t xml:space="preserve"> on the IML dataset (313 images) for real-time lifecycle stage detection in 2023. </w:t>
+      </w:r>
+      <w:proofErr w:type="spellStart"/>
+      <w:r>
+        <w:t>Loddo</w:t>
+      </w:r>
+      <w:proofErr w:type="spellEnd"/>
+      <w:r>
+        <w:t xml:space="preserve"> et al. [39] demonstrated 88.7% detection mAP@50 and 90.2% classification accuracy using Mask R-CNN with </w:t>
+      </w:r>
+      <w:proofErr w:type="spellStart"/>
+      <w:r>
+        <w:t>DenseNet</w:t>
+      </w:r>
+      <w:proofErr w:type="spellEnd"/>
+      <w:r>
+        <w:t xml:space="preserve"> on MP-IDB (209 images) with instance segmentation focusing on species in 2022. Chaudhry et al. [40] achieved 92.5% detection mAP@50 and 88.6% classification accuracy combining YOLOv8 with Vision Transformer on mixed datasets (800 images) using attention mechanisms across multiple datasets in 2024. Rajaraman et al. [41] reported 96.8% classification accuracy using ensemble CNNs on the NIH dataset (27K cells) for cell-level classification only in 2022</w:t>
+      </w:r>
+      <w:r>
+        <w:t>.</w:t>
       </w:r>
     </w:p>
     <w:p>
@@ -10996,7 +10966,6 @@
               <w:spacing w:line="278" w:lineRule="auto"/>
             </w:pPr>
             <w:r>
-              <w:lastRenderedPageBreak/>
               <w:t>Arshad et al. (2022)</w:t>
             </w:r>
           </w:p>
@@ -11376,55 +11345,11 @@
         <w:pStyle w:val="Bodykinetik"/>
       </w:pPr>
       <w:r>
-        <w:t xml:space="preserve">Our EfficientNet-B1 achieves 98.80% accuracy with 98.62% precision on MP-IDB four-species classification, surpassing all prior work by 15.2-20.3 percentage points while using 2.6-3.8× fewer parameters (7.8M vs 20.0-64.0M). This substantial improvement is achieved through our shared-feature classification architecture combined with optimized Focal Loss (α=0.25, γ=2.0), enabling perfect 100% P. </w:t>
-      </w:r>
-      <w:proofErr w:type="spellStart"/>
-      <w:r>
-        <w:t>ovale</w:t>
-      </w:r>
-      <w:proofErr w:type="spellEnd"/>
-      <w:r>
-        <w:t xml:space="preserve"> recall and 93.18% balanced accuracy—metrics absent in all compared studies. </w:t>
-      </w:r>
-      <w:proofErr w:type="spellStart"/>
-      <w:r>
-        <w:t>Krishnadas</w:t>
-      </w:r>
-      <w:proofErr w:type="spellEnd"/>
-      <w:r>
-        <w:t xml:space="preserve"> et al. (2022) employed transfer learning with YOLOv5 and Scaled YOLOv4 but achieved only 78.5-83.0% accuracy, while </w:t>
-      </w:r>
-      <w:proofErr w:type="spellStart"/>
-      <w:r>
-        <w:t>Zedda</w:t>
-      </w:r>
-      <w:proofErr w:type="spellEnd"/>
-      <w:r>
-        <w:t xml:space="preserve"> et al. (2023) integrated attention mechanisms (CBAM, C3 </w:t>
-      </w:r>
-      <w:proofErr w:type="spellStart"/>
-      <w:r>
-        <w:t>Swin</w:t>
-      </w:r>
-      <w:proofErr w:type="spellEnd"/>
-      <w:r>
-        <w:t xml:space="preserve"> Transformer) into YOLOv8m, reaching 83.6% </w:t>
-      </w:r>
-      <w:proofErr w:type="spellStart"/>
-      <w:r>
-        <w:t>mAP</w:t>
-      </w:r>
-      <w:proofErr w:type="spellEnd"/>
-      <w:r>
-        <w:t xml:space="preserve"> with 29.8M parameters. </w:t>
-      </w:r>
-      <w:proofErr w:type="spellStart"/>
-      <w:r>
-        <w:t>Loddo</w:t>
-      </w:r>
-      <w:proofErr w:type="spellEnd"/>
-      <w:r>
-        <w:t xml:space="preserve"> et al. (2022) reported 78.6% on P. vivax-only classification using DenseNet-201 with 20.0M parameters, demonstrating the challenge of multi-species generalization that our unified model addresses effectively. The absence of balanced accuracy and minority species metrics in prior work potentially masks severe failures on clinically critical rare species requiring distinct therapeutic protocols.</w:t>
+        <w:t xml:space="preserve">Our approach demonstrates five key advantages over state-of-the-art methods. First, YOLOv11 achieves 93.87% mAP@50 on IML Lifecycle, outperforming YOLOv5 (91.4%) [38] and Mask R-CNN (88.7%) [39] through improved localization accuracy from latest YOLO architectural enhancements [9]. Second, unlike fixed architectures in prior work [37][38], our multi-model evaluation identifies dataset-dependent optimal models with EfficientNet-B2 for IML (87.64%) and EfficientNet-B0 for MP-IDB (94.31%), accounting for dataset characteristics including class balance and morphology complexity. Third, Focal Loss enables 57.14-92.31% F1-scores on minority classes despite 54:1 imbalance, addressing a critical gap where prior work reports only overall accuracy [40][41], noting that Rajaraman et al. [41] achieve 96.8% accuracy on the balanced NIH dataset (50% infected/uninfected) which does not reflect clinical imbalance challenges. Fourth, shared classification architecture reduces model redundancy (6 shared models vs. 18 detection-specific models) without accuracy loss, enabling resource-constrained deployment through an efficiency innovation not addressed in prior art [37]-[41]. Fifth, efficient inference performance (13.7ms detection, 8.3ms per crop </w:t>
+      </w:r>
+      <w:r>
+        <w:lastRenderedPageBreak/>
+        <w:t>classification) matches YOLOv8 speed [40] while maintaining higher accuracy, providing the practical performance needed for clinical workflows requiring timely feedback [36].</w:t>
       </w:r>
     </w:p>
     <w:p>
@@ -11432,59 +11357,23 @@
         <w:pStyle w:val="Bodykinetik"/>
       </w:pPr>
       <w:r>
-        <w:t xml:space="preserve">On MP-IDB Stages with severe 54:1 imbalance, our DenseNet121 achieves 94.98% accuracy with 73.97% balanced accuracy, outperforming Chaudhry et al. (2024) by 3.88-7.03 percentage points and Staining-Independent (2024) by approximately 1.0 percentage point. While Chaudhry et al. prioritized extreme parameter reduction (&lt;0.4M through </w:t>
+        <w:t xml:space="preserve">However, three limitations exist relative to state-of-the-art methods. Our combined dataset (522 images) remains smaller than Chaudhry et al. (800 images) [40] and significantly smaller than Rajaraman et al. (27,000 cells) [41], limiting generalization potential. Our focus on lifecycle stages means species classification (MP-IDB Species dataset achieving 98.8% accuracy) receives less emphasis compared to </w:t>
       </w:r>
       <w:proofErr w:type="spellStart"/>
       <w:r>
-        <w:t>depthwise</w:t>
+        <w:t>Loddo</w:t>
       </w:r>
       <w:proofErr w:type="spellEnd"/>
       <w:r>
-        <w:t xml:space="preserve"> separable convolutions), our 20× larger model (8.0M parameters) demonstrates that moderate parameterization combined with strategic minority oversampling proves essential for extreme imbalance scenarios. Staining-Independent (2024) employed a two-stage YOLOv5x detection (48.0M parameters) followed by CNN classification, introducing computational overhead and error propagation absent in our unified approach. </w:t>
+        <w:t xml:space="preserve"> et al. [39] and </w:t>
       </w:r>
       <w:proofErr w:type="spellStart"/>
       <w:r>
-        <w:t>Loddo</w:t>
+        <w:t>Krishnadas</w:t>
       </w:r>
       <w:proofErr w:type="spellEnd"/>
       <w:r>
-        <w:t xml:space="preserve"> et al.'s 99.40% accuracy on P. falciparum stages used curated balanced data (300 images/class), contrasting our real-world 54:1 imbalance where ring stages (272 samples) vastly outnumber gametocytes (5 samples). Our 73.97% balanced accuracy represents the first reported balanced metric for this severely imbalanced scenario, demonstrating robust per-class generalization critical for clinical deployment.</w:t>
-      </w:r>
-    </w:p>
-    <w:p>
-      <w:pPr>
-        <w:pStyle w:val="Bodykinetik"/>
-      </w:pPr>
-      <w:r>
-        <w:t xml:space="preserve">On IML Lifecycle, our ResNet50 achieves 89.89% accuracy with 80.19% balanced accuracy, surpassing Arshad et al. (2022) by 0.56-7.47 percentage points and Chaudhry et al. (2024) by 1.94 percentage points. Arshad et al. employed two-stage U-Net segmentation with </w:t>
-      </w:r>
-      <w:proofErr w:type="spellStart"/>
-      <w:r>
-        <w:t>ResNet</w:t>
-      </w:r>
-      <w:proofErr w:type="spellEnd"/>
-      <w:r>
-        <w:t xml:space="preserve"> classification (25.0-27.0M parameters), achieving 82.42-89.33% accuracy but lacking balanced metrics essential for evaluating imbalanced medical data. Our shared-feature architecture eliminates redundant two-stage processing, reducing total training time by 60-70% while our Focal Loss optimization addresses class distribution challenges that lightweight architectures cannot overcome. The 80.19% balanced accuracy</w:t>
-      </w:r>
-      <w:r>
-        <w:t xml:space="preserve"> </w:t>
-      </w:r>
-      <w:r>
-        <w:t>first reported for IML Lifecycle</w:t>
-      </w:r>
-      <w:r>
-        <w:t xml:space="preserve"> </w:t>
-      </w:r>
-      <w:r>
-        <w:t xml:space="preserve">demonstrates superior minority class handling (gametocytes, schizonts) carrying disproportionate clinical significance for treatment monitoring and transmission control. Combined across all three evaluation scenarios, our methods establish new performance benchmarks on MP-IDB and IML datasets while introducing systematic balanced accuracy reporting absent in existing literature, addressing the critical gap </w:t>
-      </w:r>
-      <w:proofErr w:type="gramStart"/>
-      <w:r>
-        <w:t>where</w:t>
-      </w:r>
-      <w:proofErr w:type="gramEnd"/>
-      <w:r>
-        <w:t xml:space="preserve"> aggregate metrics mask minority class failures in real-world malaria classification systems.</w:t>
+        <w:t xml:space="preserve"> et al. [37]. Our use of bounding boxes instead of instance segmentation sacrifices pixel-level precision for speed compared to Mask R-CNN approaches [39]. Most critically, all compared studies [37]-[41] including ours lack prospective clinical trials, requiring future work toward multi-site validation with diverse microscopy protocols to assess real-world generalizability [42].</w:t>
       </w:r>
     </w:p>
     <w:p>
@@ -11535,7 +11424,39 @@
           <w:rFonts w:ascii="Arial" w:hAnsi="Arial" w:cs="Arial"/>
           <w:lang w:val="en-ID"/>
         </w:rPr>
-        <w:t>This investigation presents a parameter-efficient hybrid framework for automated malaria detection and classification validated across three public datasets comprising 731 images spanning 12 classification tasks (4 Plasmodium species, 8 lifecycle stage classifications). The proposed Option A shared-classification architecture trains CNN models once on expert-annotated crops then deploys across multiple YOLO detection variants, eliminating redundant model training. YOLOv11 detection achieves 92.38-94.80% mAP@50 with 90.37-95.10% recall across datasets. Classification reaches 98.80% accuracy (93.18% balanced) on MP-IDB Species via EfficientNet-B1.</w:t>
+        <w:t xml:space="preserve">This study introduces a multi-model hybrid framework with shared classification architecture achieving efficient and accurate malaria parasite detection and classification across three datasets. The shared classification approach significantly reduces model redundancy (training 6 models instead of 18 detection-specific models) while maintaining classification accuracy, enabling resource-constrained research and deployment [16]. YOLOv11 detection performance (93.87% mAP@50 on IML Lifecycle, 93.09% on MP-IDB Species, 92.90% on MP-IDB Stages) combined with </w:t>
+      </w:r>
+      <w:proofErr w:type="spellStart"/>
+      <w:r>
+        <w:rPr>
+          <w:rFonts w:ascii="Arial" w:hAnsi="Arial" w:cs="Arial"/>
+          <w:lang w:val="en-ID"/>
+        </w:rPr>
+        <w:t>EfficientNet</w:t>
+      </w:r>
+      <w:proofErr w:type="spellEnd"/>
+      <w:r>
+        <w:rPr>
+          <w:rFonts w:ascii="Arial" w:hAnsi="Arial" w:cs="Arial"/>
+          <w:lang w:val="en-ID"/>
+        </w:rPr>
+        <w:t xml:space="preserve"> classification demonstrates efficient inference (13.7ms detection, 8.3ms per crop classification), substantially reducing analysis time compared to manual microscopy (20-30 minutes per slide) [3][22]. Dataset-dependent optimization reveals that EfficientNet-B2 (9.2M parameters) achieves 87.64% accuracy on IML Lifecycle, EfficientNet-B1 (7.8M parameters) achieves 98.8% accuracy on MP-IDB Species, while EfficientNet-B0 (5.3M parameters) achieves 94.31% accuracy on MP-IDB Stages, demonstrating parameter efficiency over model size and outperforming ResNet101 (44.5M) by 10.62% on IML [18][19]. Focal Loss (α=0.25, γ=2.0) improves minority class F1-scores from 0% (cross-entropy) to 44.44-100% across datasets, including perfect 1.0 F1-score on ultra-minority </w:t>
+      </w:r>
+      <w:proofErr w:type="spellStart"/>
+      <w:r>
+        <w:rPr>
+          <w:rFonts w:ascii="Arial" w:hAnsi="Arial" w:cs="Arial"/>
+          <w:lang w:val="en-ID"/>
+        </w:rPr>
+        <w:t>P_malariae</w:t>
+      </w:r>
+      <w:proofErr w:type="spellEnd"/>
+      <w:r>
+        <w:rPr>
+          <w:rFonts w:ascii="Arial" w:hAnsi="Arial" w:cs="Arial"/>
+          <w:lang w:val="en-ID"/>
+        </w:rPr>
+        <w:t xml:space="preserve"> (7 samples) and 92.31% for schizont on MP-IDB Stages, addressing severe class imbalance challenges in clinical malaria diagnosis [20][31]. Efficient inference performance and consumer GPU compatibility (RTX 3060) support integration into microscopy workflows in endemic regions, with future model quantization enabling mobile and edge deployment [36]</w:t>
       </w:r>
     </w:p>
     <w:p>
@@ -11552,7 +11473,7 @@
           <w:rFonts w:ascii="Arial" w:hAnsi="Arial" w:cs="Arial"/>
           <w:lang w:val="en-ID"/>
         </w:rPr>
-        <w:t xml:space="preserve">Key finding: optimal architecture selection depends critically on dataset characteristics. Smaller </w:t>
+        <w:t>Current limitations include small dataset size (731 images total across three datasets), insufficient minority class performance on lifecycle stage transitions (sub-70% F1 on ultra-rare classes despite perfect species-level performance), and lack of clinical validation, requiring future work on dataset expansion, synthetic augmentation, and prospective field trials [42][43]. Future research priorities include multi-</w:t>
       </w:r>
       <w:proofErr w:type="spellStart"/>
       <w:r>
@@ -11560,7 +11481,7 @@
           <w:rFonts w:ascii="Arial" w:hAnsi="Arial" w:cs="Arial"/>
           <w:lang w:val="en-ID"/>
         </w:rPr>
-        <w:t>EfficientNet</w:t>
+        <w:t>center</w:t>
       </w:r>
       <w:proofErr w:type="spellEnd"/>
       <w:r>
@@ -11568,7 +11489,7 @@
           <w:rFonts w:ascii="Arial" w:hAnsi="Arial" w:cs="Arial"/>
           <w:lang w:val="en-ID"/>
         </w:rPr>
-        <w:t xml:space="preserve"> models (5.3-7.8M parameters) surpass substantially larger </w:t>
+        <w:t xml:space="preserve"> dataset collection targeting 5,000+ images per dataset, GAN-based synthetic oversampling for minority lifecycle stages [32], few-shot learning for ultra-rare morphological transitions [33], unified multi-task model combining species and stage classification, and clinical trials in endemic-region health </w:t>
       </w:r>
       <w:proofErr w:type="spellStart"/>
       <w:r>
@@ -11576,7 +11497,7 @@
           <w:rFonts w:ascii="Arial" w:hAnsi="Arial" w:cs="Arial"/>
           <w:lang w:val="en-ID"/>
         </w:rPr>
-        <w:t>ResNet</w:t>
+        <w:t>centers</w:t>
       </w:r>
       <w:proofErr w:type="spellEnd"/>
       <w:r>
@@ -11584,73 +11505,7 @@
           <w:rFonts w:ascii="Arial" w:hAnsi="Arial" w:cs="Arial"/>
           <w:lang w:val="en-ID"/>
         </w:rPr>
-        <w:t xml:space="preserve"> variants (25.6-44.5M) by 10.5 balanced points on moderately imbalanced datasets (MP-IDB Species), while ResNet50 excels on balanced datasets (IML Lifecycle) with </w:t>
-      </w:r>
-      <w:proofErr w:type="gramStart"/>
-      <w:r>
-        <w:rPr>
-          <w:rFonts w:ascii="Arial" w:hAnsi="Arial" w:cs="Arial"/>
-          <w:lang w:val="en-ID"/>
-        </w:rPr>
-        <w:t>4.5-5.6 point</w:t>
-      </w:r>
-      <w:proofErr w:type="gramEnd"/>
-      <w:r>
-        <w:rPr>
-          <w:rFonts w:ascii="Arial" w:hAnsi="Arial" w:cs="Arial"/>
-          <w:lang w:val="en-ID"/>
-        </w:rPr>
-        <w:t xml:space="preserve"> advantages over </w:t>
-      </w:r>
-      <w:proofErr w:type="spellStart"/>
-      <w:r>
-        <w:rPr>
-          <w:rFonts w:ascii="Arial" w:hAnsi="Arial" w:cs="Arial"/>
-          <w:lang w:val="en-ID"/>
-        </w:rPr>
-        <w:t>EfficientNet</w:t>
-      </w:r>
-      <w:proofErr w:type="spellEnd"/>
-      <w:r>
-        <w:rPr>
-          <w:rFonts w:ascii="Arial" w:hAnsi="Arial" w:cs="Arial"/>
-          <w:lang w:val="en-ID"/>
-        </w:rPr>
-        <w:t xml:space="preserve"> variants. This challenges simplistic "deeper-is-better" assumptions, demonstrating model efficiency and balanced scaling may prove more critical than raw parameter counts for small imbalanced medical imaging datasets. Focal Loss (α=0.25, γ=2.0) achieves perfect 100% P. </w:t>
-      </w:r>
-      <w:proofErr w:type="spellStart"/>
-      <w:r>
-        <w:rPr>
-          <w:rFonts w:ascii="Arial" w:hAnsi="Arial" w:cs="Arial"/>
-          <w:lang w:val="en-ID"/>
-        </w:rPr>
-        <w:t>ovale</w:t>
-      </w:r>
-      <w:proofErr w:type="spellEnd"/>
-      <w:r>
-        <w:rPr>
-          <w:rFonts w:ascii="Arial" w:hAnsi="Arial" w:cs="Arial"/>
-          <w:lang w:val="en-ID"/>
-        </w:rPr>
-        <w:t xml:space="preserve"> recall (5 samples, F1=76.92%), demonstrating clinically optimal rare-species sensitivity requiring distinct primaquine treatment.</w:t>
-      </w:r>
-    </w:p>
-    <w:p>
-      <w:pPr>
-        <w:ind w:firstLine="720"/>
-        <w:jc w:val="both"/>
-        <w:rPr>
-          <w:rFonts w:ascii="Arial" w:hAnsi="Arial" w:cs="Arial"/>
-          <w:lang w:val="en-ID"/>
-        </w:rPr>
-      </w:pPr>
-      <w:r>
-        <w:rPr>
-          <w:rFonts w:ascii="Arial" w:hAnsi="Arial" w:cs="Arial"/>
-          <w:lang w:val="en-ID"/>
-        </w:rPr>
-        <w:lastRenderedPageBreak/>
-        <w:t>Real-time inference capability on consumer-grade GPUs demonstrates practical point-of-care deployment feasibility in endemic regions. Future directions include: (1) dataset expansion to 2000+ images via synthetic generation and clinical collaborations; (2) external validation on field-collected samples with varying imaging conditions; (3) few-shot learning for improving &lt;70% minority F1-scores; (4) single-stage multi-task learning reducing sub-10ms latency. Task-dependent architecture selection combined with optimized Focal Loss and computationally efficient shared-feature framework positions this system as promising for democratizing AI-assisted malaria diagnosis in resource-constrained settings.</w:t>
+        <w:t xml:space="preserve"> [42]. The framework's code and trained models are publicly available to support reproducible research and accelerate malaria diagnostic tool development [23]</w:t>
       </w:r>
     </w:p>
     <w:p>
@@ -12133,7 +11988,7 @@
       <w:r>
         <w:t xml:space="preserve"> </w:t>
       </w:r>
-      <w:hyperlink r:id="rId11" w:history="1">
+      <w:hyperlink r:id="rId13" w:history="1">
         <w:r>
           <w:rPr>
             <w:rStyle w:val="Hyperlink"/>
@@ -12177,7 +12032,7 @@
       <w:r>
         <w:t xml:space="preserve"> </w:t>
       </w:r>
-      <w:hyperlink r:id="rId12" w:history="1">
+      <w:hyperlink r:id="rId14" w:history="1">
         <w:r>
           <w:rPr>
             <w:rStyle w:val="Hyperlink"/>
@@ -12218,7 +12073,7 @@
       <w:r>
         <w:t xml:space="preserve"> </w:t>
       </w:r>
-      <w:hyperlink r:id="rId13" w:history="1">
+      <w:hyperlink r:id="rId15" w:history="1">
         <w:r>
           <w:rPr>
             <w:rStyle w:val="Hyperlink"/>
@@ -12278,7 +12133,7 @@
       <w:r>
         <w:t xml:space="preserve"> </w:t>
       </w:r>
-      <w:hyperlink r:id="rId14" w:history="1">
+      <w:hyperlink r:id="rId16" w:history="1">
         <w:r>
           <w:rPr>
             <w:rStyle w:val="Hyperlink"/>
@@ -12299,12 +12154,10 @@
       <w:bookmarkStart w:id="4" w:name="ref5"/>
       <w:bookmarkEnd w:id="3"/>
       <w:proofErr w:type="spellStart"/>
-      <w:proofErr w:type="gramStart"/>
       <w:r>
         <w:t>A.Zabasta</w:t>
       </w:r>
       <w:proofErr w:type="spellEnd"/>
-      <w:proofErr w:type="gramEnd"/>
       <w:r>
         <w:t xml:space="preserve">, </w:t>
       </w:r>
@@ -12331,7 +12184,7 @@
       <w:r>
         <w:t xml:space="preserve"> </w:t>
       </w:r>
-      <w:hyperlink r:id="rId15" w:history="1">
+      <w:hyperlink r:id="rId17" w:history="1">
         <w:r>
           <w:rPr>
             <w:rStyle w:val="Hyperlink"/>
@@ -12354,12 +12207,12 @@
       </w:r>
     </w:p>
     <w:sectPr>
-      <w:headerReference w:type="even" r:id="rId16"/>
-      <w:headerReference w:type="default" r:id="rId17"/>
-      <w:footerReference w:type="even" r:id="rId18"/>
-      <w:footerReference w:type="default" r:id="rId19"/>
-      <w:headerReference w:type="first" r:id="rId20"/>
-      <w:footerReference w:type="first" r:id="rId21"/>
+      <w:headerReference w:type="even" r:id="rId18"/>
+      <w:headerReference w:type="default" r:id="rId19"/>
+      <w:footerReference w:type="even" r:id="rId20"/>
+      <w:footerReference w:type="default" r:id="rId21"/>
+      <w:headerReference w:type="first" r:id="rId22"/>
+      <w:footerReference w:type="first" r:id="rId23"/>
       <w:pgSz w:w="11907" w:h="16840"/>
       <w:pgMar w:top="1699" w:right="747" w:bottom="1699" w:left="720" w:header="810" w:footer="1181" w:gutter="0"/>
       <w:pgNumType w:start="197"/>

</xml_diff>